<commit_message>
Change of IF-Else and Loops
</commit_message>
<xml_diff>
--- a/Base_conversion/Base Conversion.docx
+++ b/Base_conversion/Base Conversion.docx
@@ -12,8 +12,6 @@
           <w:szCs w:val="28"/>
         </w:rPr>
       </w:pPr>
-      <w:bookmarkStart w:id="0" w:name="_GoBack"/>
-      <w:bookmarkEnd w:id="0"/>
       <w:r>
         <w:rPr>
           <w:b/>
@@ -341,7 +339,6 @@
           <w:b/>
           <w:sz w:val="36"/>
           <w:szCs w:val="36"/>
-          <w:u w:val="wave"/>
         </w:rPr>
         <w:sym w:font="Wingdings" w:char="F0E0"/>
       </w:r>
@@ -351,7 +348,6 @@
           <w:b/>
           <w:sz w:val="36"/>
           <w:szCs w:val="36"/>
-          <w:u w:val="wave"/>
         </w:rPr>
         <w:t xml:space="preserve"> </w:t>
       </w:r>
@@ -1826,6 +1822,7 @@
     </w:p>
     <w:p>
       <w:pPr>
+        <w:spacing w:after="0"/>
         <w:jc w:val="both"/>
         <w:rPr>
           <w:sz w:val="28"/>
@@ -1843,18 +1840,16 @@
     </w:p>
     <w:p>
       <w:pPr>
-        <w:jc w:val="both"/>
-        <w:rPr>
-          <w:rFonts w:ascii="Times New Roman" w:hAnsi="Times New Roman" w:cs="Times New Roman"/>
-          <w:b/>
-          <w:sz w:val="32"/>
-          <w:szCs w:val="32"/>
-        </w:rPr>
-      </w:pPr>
-      <w:r>
-        <w:rPr>
-          <w:rFonts w:ascii="Times New Roman" w:hAnsi="Times New Roman" w:cs="Times New Roman"/>
-          <w:b/>
+        <w:spacing w:before="240" w:line="120" w:lineRule="auto"/>
+        <w:jc w:val="both"/>
+        <w:rPr>
+          <w:sz w:val="28"/>
+          <w:szCs w:val="28"/>
+        </w:rPr>
+      </w:pPr>
+      <w:r>
+        <w:rPr>
+          <w:rFonts w:ascii="Times New Roman" w:hAnsi="Times New Roman" w:cs="Times New Roman"/>
           <w:sz w:val="32"/>
           <w:szCs w:val="32"/>
         </w:rPr>
@@ -1864,7 +1859,6 @@
       <w:r>
         <w:rPr>
           <w:rFonts w:ascii="Times New Roman" w:hAnsi="Times New Roman" w:cs="Times New Roman"/>
-          <w:b/>
           <w:sz w:val="32"/>
           <w:szCs w:val="32"/>
         </w:rPr>
@@ -1874,32 +1868,18 @@
       <w:r>
         <w:rPr>
           <w:rFonts w:ascii="Times New Roman" w:hAnsi="Times New Roman" w:cs="Times New Roman"/>
-          <w:b/>
           <w:sz w:val="32"/>
           <w:szCs w:val="32"/>
         </w:rPr>
         <w:t>):</w:t>
       </w:r>
-    </w:p>
-    <w:p>
-      <w:pPr>
-        <w:pStyle w:val="ListParagraph"/>
-        <w:spacing w:after="0"/>
-        <w:ind w:firstLine="720"/>
-        <w:jc w:val="both"/>
-        <w:rPr>
-          <w:rFonts w:ascii="Times New Roman" w:hAnsi="Times New Roman" w:cs="Times New Roman"/>
-          <w:sz w:val="32"/>
-          <w:szCs w:val="32"/>
-        </w:rPr>
-      </w:pPr>
     </w:p>
     <w:p>
       <w:pPr>
         <w:pStyle w:val="ListParagraph"/>
         <w:numPr>
           <w:ilvl w:val="0"/>
-          <w:numId w:val="4"/>
+          <w:numId w:val="9"/>
         </w:numPr>
         <w:spacing w:after="0"/>
         <w:jc w:val="both"/>
@@ -1915,7 +1895,23 @@
           <w:sz w:val="28"/>
           <w:szCs w:val="28"/>
         </w:rPr>
-        <w:t>[Starting of do – while loop]</w:t>
+        <w:t xml:space="preserve">[Starting of </w:t>
+      </w:r>
+      <w:r>
+        <w:rPr>
+          <w:rFonts w:ascii="Times New Roman" w:hAnsi="Times New Roman" w:cs="Times New Roman"/>
+          <w:sz w:val="28"/>
+          <w:szCs w:val="28"/>
+        </w:rPr>
+        <w:t>Do-W</w:t>
+      </w:r>
+      <w:r>
+        <w:rPr>
+          <w:rFonts w:ascii="Times New Roman" w:hAnsi="Times New Roman" w:cs="Times New Roman"/>
+          <w:sz w:val="28"/>
+          <w:szCs w:val="28"/>
+        </w:rPr>
+        <w:t>hile loop]</w:t>
       </w:r>
       <w:r>
         <w:rPr>
@@ -1980,21 +1976,6 @@
           <w:szCs w:val="28"/>
         </w:rPr>
         <w:tab/>
-      </w:r>
-      <w:r>
-        <w:rPr>
-          <w:rFonts w:ascii="Times New Roman" w:hAnsi="Times New Roman" w:cs="Times New Roman"/>
-          <w:sz w:val="28"/>
-          <w:szCs w:val="28"/>
-        </w:rPr>
-        <w:tab/>
-      </w:r>
-      <w:r>
-        <w:rPr>
-          <w:rFonts w:ascii="Times New Roman" w:hAnsi="Times New Roman" w:cs="Times New Roman"/>
-          <w:sz w:val="28"/>
-          <w:szCs w:val="28"/>
-        </w:rPr>
         <w:t>Set i = 1</w:t>
       </w:r>
     </w:p>
@@ -2003,7 +1984,7 @@
         <w:pStyle w:val="ListParagraph"/>
         <w:numPr>
           <w:ilvl w:val="0"/>
-          <w:numId w:val="4"/>
+          <w:numId w:val="9"/>
         </w:numPr>
         <w:spacing w:after="0"/>
         <w:jc w:val="both"/>
@@ -2019,7 +2000,15 @@
           <w:sz w:val="28"/>
           <w:szCs w:val="28"/>
         </w:rPr>
-        <w:t>Input : “Enter the input base : ”</w:t>
+        <w:t xml:space="preserve">Print </w:t>
+      </w:r>
+      <w:r>
+        <w:rPr>
+          <w:rFonts w:ascii="Times New Roman" w:hAnsi="Times New Roman" w:cs="Times New Roman"/>
+          <w:sz w:val="28"/>
+          <w:szCs w:val="28"/>
+        </w:rPr>
+        <w:t>“Enter the input base : ”</w:t>
       </w:r>
     </w:p>
     <w:p>
@@ -2027,7 +2016,7 @@
         <w:pStyle w:val="ListParagraph"/>
         <w:numPr>
           <w:ilvl w:val="0"/>
-          <w:numId w:val="4"/>
+          <w:numId w:val="9"/>
         </w:numPr>
         <w:spacing w:after="0"/>
         <w:jc w:val="both"/>
@@ -2043,7 +2032,15 @@
           <w:sz w:val="28"/>
           <w:szCs w:val="28"/>
         </w:rPr>
-        <w:t xml:space="preserve">Read </w:t>
+        <w:t>Input</w:t>
+      </w:r>
+      <w:r>
+        <w:rPr>
+          <w:rFonts w:ascii="Times New Roman" w:hAnsi="Times New Roman" w:cs="Times New Roman"/>
+          <w:sz w:val="28"/>
+          <w:szCs w:val="28"/>
+        </w:rPr>
+        <w:t xml:space="preserve"> </w:t>
       </w:r>
       <w:proofErr w:type="spellStart"/>
       <w:r>
@@ -2061,7 +2058,7 @@
         <w:pStyle w:val="ListParagraph"/>
         <w:numPr>
           <w:ilvl w:val="0"/>
-          <w:numId w:val="4"/>
+          <w:numId w:val="9"/>
         </w:numPr>
         <w:spacing w:after="0"/>
         <w:jc w:val="both"/>
@@ -2095,7 +2092,15 @@
           <w:sz w:val="28"/>
           <w:szCs w:val="28"/>
         </w:rPr>
-        <w:t xml:space="preserve"> ≠ 16 ) then</w:t>
+        <w:t xml:space="preserve"> ≠ 16 ) T</w:t>
+      </w:r>
+      <w:r>
+        <w:rPr>
+          <w:rFonts w:ascii="Times New Roman" w:hAnsi="Times New Roman" w:cs="Times New Roman"/>
+          <w:sz w:val="28"/>
+          <w:szCs w:val="28"/>
+        </w:rPr>
+        <w:t>hen</w:t>
       </w:r>
     </w:p>
     <w:p>
@@ -2103,7 +2108,7 @@
         <w:pStyle w:val="ListParagraph"/>
         <w:numPr>
           <w:ilvl w:val="0"/>
-          <w:numId w:val="4"/>
+          <w:numId w:val="9"/>
         </w:numPr>
         <w:spacing w:after="0"/>
         <w:jc w:val="both"/>
@@ -2119,7 +2124,15 @@
           <w:sz w:val="28"/>
           <w:szCs w:val="28"/>
         </w:rPr>
-        <w:t>Input : “Enter the number : ”</w:t>
+        <w:t>Print</w:t>
+      </w:r>
+      <w:r>
+        <w:rPr>
+          <w:rFonts w:ascii="Times New Roman" w:hAnsi="Times New Roman" w:cs="Times New Roman"/>
+          <w:sz w:val="28"/>
+          <w:szCs w:val="28"/>
+        </w:rPr>
+        <w:t xml:space="preserve"> “Enter the number : ”</w:t>
       </w:r>
     </w:p>
     <w:p>
@@ -2127,7 +2140,7 @@
         <w:pStyle w:val="ListParagraph"/>
         <w:numPr>
           <w:ilvl w:val="0"/>
-          <w:numId w:val="4"/>
+          <w:numId w:val="9"/>
         </w:numPr>
         <w:spacing w:after="0"/>
         <w:jc w:val="both"/>
@@ -2143,7 +2156,15 @@
           <w:sz w:val="28"/>
           <w:szCs w:val="28"/>
         </w:rPr>
-        <w:t xml:space="preserve">Read </w:t>
+        <w:t>Input</w:t>
+      </w:r>
+      <w:r>
+        <w:rPr>
+          <w:rFonts w:ascii="Times New Roman" w:hAnsi="Times New Roman" w:cs="Times New Roman"/>
+          <w:sz w:val="28"/>
+          <w:szCs w:val="28"/>
+        </w:rPr>
+        <w:t xml:space="preserve"> </w:t>
       </w:r>
       <w:proofErr w:type="spellStart"/>
       <w:r>
@@ -2161,7 +2182,7 @@
         <w:pStyle w:val="ListParagraph"/>
         <w:numPr>
           <w:ilvl w:val="0"/>
-          <w:numId w:val="4"/>
+          <w:numId w:val="9"/>
         </w:numPr>
         <w:spacing w:after="0"/>
         <w:jc w:val="both"/>
@@ -2177,7 +2198,15 @@
           <w:sz w:val="28"/>
           <w:szCs w:val="28"/>
         </w:rPr>
-        <w:t>else</w:t>
+        <w:t>E</w:t>
+      </w:r>
+      <w:r>
+        <w:rPr>
+          <w:rFonts w:ascii="Times New Roman" w:hAnsi="Times New Roman" w:cs="Times New Roman"/>
+          <w:sz w:val="28"/>
+          <w:szCs w:val="28"/>
+        </w:rPr>
+        <w:t>lse</w:t>
       </w:r>
     </w:p>
     <w:p>
@@ -2185,7 +2214,7 @@
         <w:pStyle w:val="ListParagraph"/>
         <w:numPr>
           <w:ilvl w:val="0"/>
-          <w:numId w:val="4"/>
+          <w:numId w:val="9"/>
         </w:numPr>
         <w:spacing w:after="0"/>
         <w:jc w:val="both"/>
@@ -2201,7 +2230,15 @@
           <w:sz w:val="28"/>
           <w:szCs w:val="28"/>
         </w:rPr>
-        <w:t>Input : “Enter the number : ”</w:t>
+        <w:t>Print</w:t>
+      </w:r>
+      <w:r>
+        <w:rPr>
+          <w:rFonts w:ascii="Times New Roman" w:hAnsi="Times New Roman" w:cs="Times New Roman"/>
+          <w:sz w:val="28"/>
+          <w:szCs w:val="28"/>
+        </w:rPr>
+        <w:t xml:space="preserve"> “Enter the number : ”</w:t>
       </w:r>
     </w:p>
     <w:p>
@@ -2209,7 +2246,7 @@
         <w:pStyle w:val="ListParagraph"/>
         <w:numPr>
           <w:ilvl w:val="0"/>
-          <w:numId w:val="4"/>
+          <w:numId w:val="9"/>
         </w:numPr>
         <w:spacing w:after="0"/>
         <w:jc w:val="both"/>
@@ -2225,28 +2262,43 @@
           <w:sz w:val="28"/>
           <w:szCs w:val="28"/>
         </w:rPr>
-        <w:t>Read hex</w:t>
-      </w:r>
-    </w:p>
-    <w:p>
-      <w:pPr>
-        <w:pStyle w:val="ListParagraph"/>
-        <w:spacing w:after="0"/>
-        <w:ind w:firstLine="720"/>
-        <w:jc w:val="both"/>
-        <w:rPr>
-          <w:rFonts w:ascii="Times New Roman" w:hAnsi="Times New Roman" w:cs="Times New Roman"/>
-          <w:sz w:val="28"/>
-          <w:szCs w:val="28"/>
-        </w:rPr>
-      </w:pPr>
-      <w:r>
-        <w:rPr>
-          <w:rFonts w:ascii="Times New Roman" w:hAnsi="Times New Roman" w:cs="Times New Roman"/>
-          <w:sz w:val="28"/>
-          <w:szCs w:val="28"/>
-        </w:rPr>
-        <w:t>[End of If - else structure]</w:t>
+        <w:t>Input</w:t>
+      </w:r>
+      <w:r>
+        <w:rPr>
+          <w:rFonts w:ascii="Times New Roman" w:hAnsi="Times New Roman" w:cs="Times New Roman"/>
+          <w:sz w:val="28"/>
+          <w:szCs w:val="28"/>
+        </w:rPr>
+        <w:t xml:space="preserve"> hex</w:t>
+      </w:r>
+    </w:p>
+    <w:p>
+      <w:pPr>
+        <w:spacing w:after="0"/>
+        <w:ind w:left="720" w:firstLine="720"/>
+        <w:jc w:val="both"/>
+        <w:rPr>
+          <w:rFonts w:ascii="Times New Roman" w:hAnsi="Times New Roman" w:cs="Times New Roman"/>
+          <w:sz w:val="28"/>
+          <w:szCs w:val="28"/>
+        </w:rPr>
+      </w:pPr>
+      <w:r>
+        <w:rPr>
+          <w:rFonts w:ascii="Times New Roman" w:hAnsi="Times New Roman" w:cs="Times New Roman"/>
+          <w:sz w:val="28"/>
+          <w:szCs w:val="28"/>
+        </w:rPr>
+        <w:t>[End of If - E</w:t>
+      </w:r>
+      <w:r>
+        <w:rPr>
+          <w:rFonts w:ascii="Times New Roman" w:hAnsi="Times New Roman" w:cs="Times New Roman"/>
+          <w:sz w:val="28"/>
+          <w:szCs w:val="28"/>
+        </w:rPr>
+        <w:t>lse structure]</w:t>
       </w:r>
     </w:p>
     <w:p>
@@ -2254,7 +2306,7 @@
         <w:pStyle w:val="ListParagraph"/>
         <w:numPr>
           <w:ilvl w:val="0"/>
-          <w:numId w:val="4"/>
+          <w:numId w:val="9"/>
         </w:numPr>
         <w:spacing w:after="0"/>
         <w:jc w:val="both"/>
@@ -2270,7 +2322,15 @@
           <w:sz w:val="28"/>
           <w:szCs w:val="28"/>
         </w:rPr>
-        <w:t>Input : “Enter the output base : ”</w:t>
+        <w:t>Print</w:t>
+      </w:r>
+      <w:r>
+        <w:rPr>
+          <w:rFonts w:ascii="Times New Roman" w:hAnsi="Times New Roman" w:cs="Times New Roman"/>
+          <w:sz w:val="28"/>
+          <w:szCs w:val="28"/>
+        </w:rPr>
+        <w:t xml:space="preserve"> “Enter the output base : ”</w:t>
       </w:r>
     </w:p>
     <w:p>
@@ -2278,7 +2338,7 @@
         <w:pStyle w:val="ListParagraph"/>
         <w:numPr>
           <w:ilvl w:val="0"/>
-          <w:numId w:val="4"/>
+          <w:numId w:val="9"/>
         </w:numPr>
         <w:spacing w:after="0"/>
         <w:jc w:val="both"/>
@@ -2294,7 +2354,15 @@
           <w:sz w:val="28"/>
           <w:szCs w:val="28"/>
         </w:rPr>
-        <w:t xml:space="preserve">Read </w:t>
+        <w:t>Input</w:t>
+      </w:r>
+      <w:r>
+        <w:rPr>
+          <w:rFonts w:ascii="Times New Roman" w:hAnsi="Times New Roman" w:cs="Times New Roman"/>
+          <w:sz w:val="28"/>
+          <w:szCs w:val="28"/>
+        </w:rPr>
+        <w:t xml:space="preserve"> </w:t>
       </w:r>
       <w:proofErr w:type="spellStart"/>
       <w:r>
@@ -2312,7 +2380,7 @@
         <w:pStyle w:val="ListParagraph"/>
         <w:numPr>
           <w:ilvl w:val="0"/>
-          <w:numId w:val="4"/>
+          <w:numId w:val="9"/>
         </w:numPr>
         <w:spacing w:after="0"/>
         <w:jc w:val="both"/>
@@ -2346,7 +2414,15 @@
           <w:sz w:val="28"/>
           <w:szCs w:val="28"/>
         </w:rPr>
-        <w:t xml:space="preserve"> ≠ 10 ) then</w:t>
+        <w:t xml:space="preserve"> ≠ 10 ) T</w:t>
+      </w:r>
+      <w:r>
+        <w:rPr>
+          <w:rFonts w:ascii="Times New Roman" w:hAnsi="Times New Roman" w:cs="Times New Roman"/>
+          <w:sz w:val="28"/>
+          <w:szCs w:val="28"/>
+        </w:rPr>
+        <w:t>hen</w:t>
       </w:r>
     </w:p>
     <w:p>
@@ -2354,7 +2430,7 @@
         <w:pStyle w:val="ListParagraph"/>
         <w:numPr>
           <w:ilvl w:val="0"/>
-          <w:numId w:val="4"/>
+          <w:numId w:val="9"/>
         </w:numPr>
         <w:spacing w:after="0"/>
         <w:jc w:val="both"/>
@@ -2388,7 +2464,15 @@
           <w:sz w:val="28"/>
           <w:szCs w:val="28"/>
         </w:rPr>
-        <w:t xml:space="preserve"> ≠ 16 ) then</w:t>
+        <w:t xml:space="preserve"> ≠ 16 ) T</w:t>
+      </w:r>
+      <w:r>
+        <w:rPr>
+          <w:rFonts w:ascii="Times New Roman" w:hAnsi="Times New Roman" w:cs="Times New Roman"/>
+          <w:sz w:val="28"/>
+          <w:szCs w:val="28"/>
+        </w:rPr>
+        <w:t>hen</w:t>
       </w:r>
     </w:p>
     <w:p>
@@ -2396,7 +2480,7 @@
         <w:pStyle w:val="ListParagraph"/>
         <w:numPr>
           <w:ilvl w:val="0"/>
-          <w:numId w:val="4"/>
+          <w:numId w:val="9"/>
         </w:numPr>
         <w:spacing w:after="0"/>
         <w:jc w:val="both"/>
@@ -2412,7 +2496,15 @@
           <w:sz w:val="28"/>
           <w:szCs w:val="28"/>
         </w:rPr>
-        <w:t>Set c = call the method convert10(</w:t>
+        <w:t>Set c=</w:t>
+      </w:r>
+      <w:r>
+        <w:rPr>
+          <w:rFonts w:ascii="Times New Roman" w:hAnsi="Times New Roman" w:cs="Times New Roman"/>
+          <w:sz w:val="28"/>
+          <w:szCs w:val="28"/>
+        </w:rPr>
+        <w:t>convert10(</w:t>
       </w:r>
       <w:proofErr w:type="spellStart"/>
       <w:r>
@@ -2456,7 +2548,7 @@
         <w:pStyle w:val="ListParagraph"/>
         <w:numPr>
           <w:ilvl w:val="0"/>
-          <w:numId w:val="4"/>
+          <w:numId w:val="9"/>
         </w:numPr>
         <w:spacing w:after="0"/>
         <w:jc w:val="both"/>
@@ -2472,7 +2564,15 @@
           <w:sz w:val="28"/>
           <w:szCs w:val="28"/>
         </w:rPr>
-        <w:t>else</w:t>
+        <w:t>E</w:t>
+      </w:r>
+      <w:r>
+        <w:rPr>
+          <w:rFonts w:ascii="Times New Roman" w:hAnsi="Times New Roman" w:cs="Times New Roman"/>
+          <w:sz w:val="28"/>
+          <w:szCs w:val="28"/>
+        </w:rPr>
+        <w:t>lse</w:t>
       </w:r>
     </w:p>
     <w:p>
@@ -2480,7 +2580,7 @@
         <w:pStyle w:val="ListParagraph"/>
         <w:numPr>
           <w:ilvl w:val="0"/>
-          <w:numId w:val="4"/>
+          <w:numId w:val="9"/>
         </w:numPr>
         <w:spacing w:after="0"/>
         <w:jc w:val="both"/>
@@ -2496,7 +2596,15 @@
           <w:sz w:val="28"/>
           <w:szCs w:val="28"/>
         </w:rPr>
-        <w:t xml:space="preserve">Set c = call the method convert16to10(hex , </w:t>
+        <w:t>Set c</w:t>
+      </w:r>
+      <w:r>
+        <w:rPr>
+          <w:rFonts w:ascii="Times New Roman" w:hAnsi="Times New Roman" w:cs="Times New Roman"/>
+          <w:sz w:val="28"/>
+          <w:szCs w:val="28"/>
+        </w:rPr>
+        <w:t xml:space="preserve">=convert16to10(hex , </w:t>
       </w:r>
       <w:proofErr w:type="spellStart"/>
       <w:r>
@@ -2519,23 +2627,38 @@
     </w:p>
     <w:p>
       <w:pPr>
-        <w:pStyle w:val="ListParagraph"/>
-        <w:spacing w:after="0"/>
-        <w:ind w:firstLine="720"/>
-        <w:jc w:val="both"/>
-        <w:rPr>
-          <w:rFonts w:ascii="Times New Roman" w:hAnsi="Times New Roman" w:cs="Times New Roman"/>
-          <w:sz w:val="28"/>
-          <w:szCs w:val="28"/>
-        </w:rPr>
-      </w:pPr>
-      <w:r>
-        <w:rPr>
-          <w:rFonts w:ascii="Times New Roman" w:hAnsi="Times New Roman" w:cs="Times New Roman"/>
-          <w:sz w:val="28"/>
-          <w:szCs w:val="28"/>
-        </w:rPr>
-        <w:t>[End of inner If – else structure]</w:t>
+        <w:spacing w:after="0"/>
+        <w:ind w:left="720" w:firstLine="720"/>
+        <w:jc w:val="both"/>
+        <w:rPr>
+          <w:rFonts w:ascii="Times New Roman" w:hAnsi="Times New Roman" w:cs="Times New Roman"/>
+          <w:sz w:val="28"/>
+          <w:szCs w:val="28"/>
+        </w:rPr>
+      </w:pPr>
+      <w:r>
+        <w:rPr>
+          <w:rFonts w:ascii="Times New Roman" w:hAnsi="Times New Roman" w:cs="Times New Roman"/>
+          <w:sz w:val="28"/>
+          <w:szCs w:val="28"/>
+        </w:rPr>
+        <w:t xml:space="preserve">[End of inner If – </w:t>
+      </w:r>
+      <w:r>
+        <w:rPr>
+          <w:rFonts w:ascii="Times New Roman" w:hAnsi="Times New Roman" w:cs="Times New Roman"/>
+          <w:sz w:val="28"/>
+          <w:szCs w:val="28"/>
+        </w:rPr>
+        <w:t>E</w:t>
+      </w:r>
+      <w:r>
+        <w:rPr>
+          <w:rFonts w:ascii="Times New Roman" w:hAnsi="Times New Roman" w:cs="Times New Roman"/>
+          <w:sz w:val="28"/>
+          <w:szCs w:val="28"/>
+        </w:rPr>
+        <w:t>lse structure]</w:t>
       </w:r>
     </w:p>
     <w:p>
@@ -2543,7 +2666,7 @@
         <w:pStyle w:val="ListParagraph"/>
         <w:numPr>
           <w:ilvl w:val="0"/>
-          <w:numId w:val="4"/>
+          <w:numId w:val="9"/>
         </w:numPr>
         <w:spacing w:after="0"/>
         <w:jc w:val="both"/>
@@ -2559,7 +2682,15 @@
           <w:sz w:val="28"/>
           <w:szCs w:val="28"/>
         </w:rPr>
-        <w:t>else</w:t>
+        <w:t>E</w:t>
+      </w:r>
+      <w:r>
+        <w:rPr>
+          <w:rFonts w:ascii="Times New Roman" w:hAnsi="Times New Roman" w:cs="Times New Roman"/>
+          <w:sz w:val="28"/>
+          <w:szCs w:val="28"/>
+        </w:rPr>
+        <w:t>lse</w:t>
       </w:r>
     </w:p>
     <w:p>
@@ -2567,7 +2698,7 @@
         <w:pStyle w:val="ListParagraph"/>
         <w:numPr>
           <w:ilvl w:val="0"/>
-          <w:numId w:val="4"/>
+          <w:numId w:val="9"/>
         </w:numPr>
         <w:spacing w:after="0"/>
         <w:jc w:val="both"/>
@@ -2598,23 +2729,38 @@
     </w:p>
     <w:p>
       <w:pPr>
-        <w:pStyle w:val="ListParagraph"/>
-        <w:spacing w:after="0"/>
-        <w:ind w:firstLine="720"/>
-        <w:jc w:val="both"/>
-        <w:rPr>
-          <w:rFonts w:ascii="Times New Roman" w:hAnsi="Times New Roman" w:cs="Times New Roman"/>
-          <w:sz w:val="28"/>
-          <w:szCs w:val="28"/>
-        </w:rPr>
-      </w:pPr>
-      <w:r>
-        <w:rPr>
-          <w:rFonts w:ascii="Times New Roman" w:hAnsi="Times New Roman" w:cs="Times New Roman"/>
-          <w:sz w:val="28"/>
-          <w:szCs w:val="28"/>
-        </w:rPr>
-        <w:t>[End of outer If – else structure]</w:t>
+        <w:spacing w:after="0"/>
+        <w:ind w:left="720" w:firstLine="720"/>
+        <w:jc w:val="both"/>
+        <w:rPr>
+          <w:rFonts w:ascii="Times New Roman" w:hAnsi="Times New Roman" w:cs="Times New Roman"/>
+          <w:sz w:val="28"/>
+          <w:szCs w:val="28"/>
+        </w:rPr>
+      </w:pPr>
+      <w:r>
+        <w:rPr>
+          <w:rFonts w:ascii="Times New Roman" w:hAnsi="Times New Roman" w:cs="Times New Roman"/>
+          <w:sz w:val="28"/>
+          <w:szCs w:val="28"/>
+        </w:rPr>
+        <w:t xml:space="preserve">[End of outer If – </w:t>
+      </w:r>
+      <w:r>
+        <w:rPr>
+          <w:rFonts w:ascii="Times New Roman" w:hAnsi="Times New Roman" w:cs="Times New Roman"/>
+          <w:sz w:val="28"/>
+          <w:szCs w:val="28"/>
+        </w:rPr>
+        <w:t>E</w:t>
+      </w:r>
+      <w:r>
+        <w:rPr>
+          <w:rFonts w:ascii="Times New Roman" w:hAnsi="Times New Roman" w:cs="Times New Roman"/>
+          <w:sz w:val="28"/>
+          <w:szCs w:val="28"/>
+        </w:rPr>
+        <w:t>lse structure]</w:t>
       </w:r>
     </w:p>
     <w:p>
@@ -2622,7 +2768,7 @@
         <w:pStyle w:val="ListParagraph"/>
         <w:numPr>
           <w:ilvl w:val="0"/>
-          <w:numId w:val="4"/>
+          <w:numId w:val="9"/>
         </w:numPr>
         <w:spacing w:after="0"/>
         <w:jc w:val="both"/>
@@ -2638,7 +2784,7 @@
           <w:sz w:val="28"/>
           <w:szCs w:val="28"/>
         </w:rPr>
-        <w:t xml:space="preserve">If ( </w:t>
+        <w:t>If (</w:t>
       </w:r>
       <w:proofErr w:type="spellStart"/>
       <w:r>
@@ -2656,7 +2802,23 @@
           <w:sz w:val="28"/>
           <w:szCs w:val="28"/>
         </w:rPr>
-        <w:t xml:space="preserve"> = 10 ) then</w:t>
+        <w:t xml:space="preserve"> = 10) </w:t>
+      </w:r>
+      <w:r>
+        <w:rPr>
+          <w:rFonts w:ascii="Times New Roman" w:hAnsi="Times New Roman" w:cs="Times New Roman"/>
+          <w:sz w:val="28"/>
+          <w:szCs w:val="28"/>
+        </w:rPr>
+        <w:t>T</w:t>
+      </w:r>
+      <w:r>
+        <w:rPr>
+          <w:rFonts w:ascii="Times New Roman" w:hAnsi="Times New Roman" w:cs="Times New Roman"/>
+          <w:sz w:val="28"/>
+          <w:szCs w:val="28"/>
+        </w:rPr>
+        <w:t>hen</w:t>
       </w:r>
     </w:p>
     <w:p>
@@ -2664,7 +2826,7 @@
         <w:pStyle w:val="ListParagraph"/>
         <w:numPr>
           <w:ilvl w:val="0"/>
-          <w:numId w:val="4"/>
+          <w:numId w:val="9"/>
         </w:numPr>
         <w:spacing w:after="0"/>
         <w:jc w:val="both"/>
@@ -2680,14 +2842,21 @@
           <w:sz w:val="28"/>
           <w:szCs w:val="28"/>
         </w:rPr>
-        <w:t>Print “The output is : ”,c</w:t>
-      </w:r>
-    </w:p>
-    <w:p>
-      <w:pPr>
-        <w:pStyle w:val="ListParagraph"/>
-        <w:spacing w:after="0"/>
-        <w:ind w:firstLine="720"/>
+        <w:t xml:space="preserve">Print “The output is : ” </w:t>
+      </w:r>
+      <w:r>
+        <w:rPr>
+          <w:rFonts w:ascii="Times New Roman" w:hAnsi="Times New Roman" w:cs="Times New Roman"/>
+          <w:sz w:val="28"/>
+          <w:szCs w:val="28"/>
+        </w:rPr>
+        <w:t>c</w:t>
+      </w:r>
+    </w:p>
+    <w:p>
+      <w:pPr>
+        <w:spacing w:after="0"/>
+        <w:ind w:left="720" w:firstLine="720"/>
         <w:jc w:val="both"/>
         <w:rPr>
           <w:rFonts w:ascii="Times New Roman" w:hAnsi="Times New Roman" w:cs="Times New Roman"/>
@@ -2709,7 +2878,7 @@
         <w:pStyle w:val="ListParagraph"/>
         <w:numPr>
           <w:ilvl w:val="0"/>
-          <w:numId w:val="4"/>
+          <w:numId w:val="9"/>
         </w:numPr>
         <w:spacing w:after="0"/>
         <w:jc w:val="both"/>
@@ -2725,7 +2894,15 @@
           <w:sz w:val="28"/>
           <w:szCs w:val="28"/>
         </w:rPr>
-        <w:t>Repeat through step 22 to step 25 while (c &gt;= 1) do</w:t>
+        <w:t xml:space="preserve">Repeat through step 22 to step 25 </w:t>
+      </w:r>
+      <w:r>
+        <w:rPr>
+          <w:rFonts w:ascii="Times New Roman" w:hAnsi="Times New Roman" w:cs="Times New Roman"/>
+          <w:sz w:val="28"/>
+          <w:szCs w:val="28"/>
+        </w:rPr>
+        <w:t>While (c &gt;= 1)</w:t>
       </w:r>
     </w:p>
     <w:p>
@@ -2733,7 +2910,7 @@
         <w:pStyle w:val="ListParagraph"/>
         <w:numPr>
           <w:ilvl w:val="0"/>
-          <w:numId w:val="4"/>
+          <w:numId w:val="9"/>
         </w:numPr>
         <w:spacing w:after="0"/>
         <w:jc w:val="both"/>
@@ -2749,7 +2926,6 @@
           <w:sz w:val="28"/>
           <w:szCs w:val="28"/>
         </w:rPr>
-        <w:lastRenderedPageBreak/>
         <w:t xml:space="preserve">Set </w:t>
       </w:r>
       <w:r>
@@ -2784,7 +2960,7 @@
         <w:pStyle w:val="ListParagraph"/>
         <w:numPr>
           <w:ilvl w:val="0"/>
-          <w:numId w:val="4"/>
+          <w:numId w:val="9"/>
         </w:numPr>
         <w:spacing w:after="0"/>
         <w:jc w:val="both"/>
@@ -2800,7 +2976,7 @@
           <w:sz w:val="28"/>
           <w:szCs w:val="28"/>
         </w:rPr>
-        <w:t xml:space="preserve">Set c = c / </w:t>
+        <w:t>Set c = c/</w:t>
       </w:r>
       <w:proofErr w:type="spellStart"/>
       <w:r>
@@ -2818,7 +2994,7 @@
         <w:pStyle w:val="ListParagraph"/>
         <w:numPr>
           <w:ilvl w:val="0"/>
-          <w:numId w:val="4"/>
+          <w:numId w:val="9"/>
         </w:numPr>
         <w:spacing w:after="0"/>
         <w:jc w:val="both"/>
@@ -2834,6 +3010,7 @@
           <w:sz w:val="28"/>
           <w:szCs w:val="28"/>
         </w:rPr>
+        <w:lastRenderedPageBreak/>
         <w:t>Set p = i</w:t>
       </w:r>
     </w:p>
@@ -2842,7 +3019,7 @@
         <w:pStyle w:val="ListParagraph"/>
         <w:numPr>
           <w:ilvl w:val="0"/>
-          <w:numId w:val="4"/>
+          <w:numId w:val="9"/>
         </w:numPr>
         <w:spacing w:after="0"/>
         <w:jc w:val="both"/>
@@ -2863,9 +3040,8 @@
     </w:p>
     <w:p>
       <w:pPr>
-        <w:pStyle w:val="ListParagraph"/>
-        <w:spacing w:after="0"/>
-        <w:ind w:firstLine="720"/>
+        <w:spacing w:after="0"/>
+        <w:ind w:left="720" w:firstLine="720"/>
         <w:jc w:val="both"/>
         <w:rPr>
           <w:rFonts w:ascii="Times New Roman" w:hAnsi="Times New Roman" w:cs="Times New Roman"/>
@@ -2887,7 +3063,7 @@
         <w:pStyle w:val="ListParagraph"/>
         <w:numPr>
           <w:ilvl w:val="0"/>
-          <w:numId w:val="4"/>
+          <w:numId w:val="9"/>
         </w:numPr>
         <w:spacing w:after="0"/>
         <w:jc w:val="both"/>
@@ -2903,7 +3079,7 @@
           <w:sz w:val="28"/>
           <w:szCs w:val="28"/>
         </w:rPr>
-        <w:t xml:space="preserve">If ( </w:t>
+        <w:t>If (</w:t>
       </w:r>
       <w:proofErr w:type="spellStart"/>
       <w:r>
@@ -2921,7 +3097,31 @@
           <w:sz w:val="28"/>
           <w:szCs w:val="28"/>
         </w:rPr>
-        <w:t xml:space="preserve"> ≠ 10 ) then</w:t>
+        <w:t xml:space="preserve"> ≠ 10</w:t>
+      </w:r>
+      <w:r>
+        <w:rPr>
+          <w:rFonts w:ascii="Times New Roman" w:hAnsi="Times New Roman" w:cs="Times New Roman"/>
+          <w:sz w:val="28"/>
+          <w:szCs w:val="28"/>
+        </w:rPr>
+        <w:t xml:space="preserve">) </w:t>
+      </w:r>
+      <w:r>
+        <w:rPr>
+          <w:rFonts w:ascii="Times New Roman" w:hAnsi="Times New Roman" w:cs="Times New Roman"/>
+          <w:sz w:val="28"/>
+          <w:szCs w:val="28"/>
+        </w:rPr>
+        <w:t>T</w:t>
+      </w:r>
+      <w:r>
+        <w:rPr>
+          <w:rFonts w:ascii="Times New Roman" w:hAnsi="Times New Roman" w:cs="Times New Roman"/>
+          <w:sz w:val="28"/>
+          <w:szCs w:val="28"/>
+        </w:rPr>
+        <w:t>hen</w:t>
       </w:r>
     </w:p>
     <w:p>
@@ -2929,7 +3129,7 @@
         <w:pStyle w:val="ListParagraph"/>
         <w:numPr>
           <w:ilvl w:val="0"/>
-          <w:numId w:val="4"/>
+          <w:numId w:val="9"/>
         </w:numPr>
         <w:spacing w:after="0"/>
         <w:jc w:val="both"/>
@@ -2953,7 +3153,7 @@
         <w:pStyle w:val="ListParagraph"/>
         <w:numPr>
           <w:ilvl w:val="0"/>
-          <w:numId w:val="4"/>
+          <w:numId w:val="9"/>
         </w:numPr>
         <w:spacing w:after="0"/>
         <w:jc w:val="both"/>
@@ -2969,7 +3169,31 @@
           <w:sz w:val="28"/>
           <w:szCs w:val="28"/>
         </w:rPr>
-        <w:t>Repeat through step 29 to step 33 for ( i = p to 1 )</w:t>
+        <w:t xml:space="preserve">Repeat through step 29 to step 33 </w:t>
+      </w:r>
+      <w:r>
+        <w:rPr>
+          <w:rFonts w:ascii="Times New Roman" w:hAnsi="Times New Roman" w:cs="Times New Roman"/>
+          <w:sz w:val="28"/>
+          <w:szCs w:val="28"/>
+        </w:rPr>
+        <w:t>F</w:t>
+      </w:r>
+      <w:r>
+        <w:rPr>
+          <w:rFonts w:ascii="Times New Roman" w:hAnsi="Times New Roman" w:cs="Times New Roman"/>
+          <w:sz w:val="28"/>
+          <w:szCs w:val="28"/>
+        </w:rPr>
+        <w:t xml:space="preserve">or </w:t>
+      </w:r>
+      <w:r>
+        <w:rPr>
+          <w:rFonts w:ascii="Times New Roman" w:hAnsi="Times New Roman" w:cs="Times New Roman"/>
+          <w:sz w:val="28"/>
+          <w:szCs w:val="28"/>
+        </w:rPr>
+        <w:t>i = p to 1</w:t>
       </w:r>
     </w:p>
     <w:p>
@@ -2977,7 +3201,7 @@
         <w:pStyle w:val="ListParagraph"/>
         <w:numPr>
           <w:ilvl w:val="0"/>
-          <w:numId w:val="4"/>
+          <w:numId w:val="9"/>
         </w:numPr>
         <w:spacing w:after="0"/>
         <w:jc w:val="both"/>
@@ -3009,7 +3233,15 @@
           <w:sz w:val="28"/>
           <w:szCs w:val="28"/>
         </w:rPr>
-        <w:t>[i] &gt;= 10 ) then</w:t>
+        <w:t>[i] &gt;= 10 ) T</w:t>
+      </w:r>
+      <w:r>
+        <w:rPr>
+          <w:rFonts w:ascii="Times New Roman" w:hAnsi="Times New Roman" w:cs="Times New Roman"/>
+          <w:sz w:val="28"/>
+          <w:szCs w:val="28"/>
+        </w:rPr>
+        <w:t>hen</w:t>
       </w:r>
     </w:p>
     <w:p>
@@ -3017,7 +3249,7 @@
         <w:pStyle w:val="ListParagraph"/>
         <w:numPr>
           <w:ilvl w:val="0"/>
-          <w:numId w:val="4"/>
+          <w:numId w:val="9"/>
         </w:numPr>
         <w:spacing w:after="0"/>
         <w:jc w:val="both"/>
@@ -3033,7 +3265,15 @@
           <w:sz w:val="28"/>
           <w:szCs w:val="28"/>
         </w:rPr>
-        <w:t>Call the method base16(a , i)</w:t>
+        <w:t>base16(a , i)</w:t>
+      </w:r>
+      <w:r>
+        <w:rPr>
+          <w:rFonts w:ascii="Times New Roman" w:hAnsi="Times New Roman" w:cs="Times New Roman"/>
+          <w:sz w:val="28"/>
+          <w:szCs w:val="28"/>
+        </w:rPr>
+        <w:t xml:space="preserve"> //calling of method base16()</w:t>
       </w:r>
     </w:p>
     <w:p>
@@ -3041,7 +3281,7 @@
         <w:pStyle w:val="ListParagraph"/>
         <w:numPr>
           <w:ilvl w:val="0"/>
-          <w:numId w:val="4"/>
+          <w:numId w:val="9"/>
         </w:numPr>
         <w:spacing w:after="0"/>
         <w:jc w:val="both"/>
@@ -3057,7 +3297,15 @@
           <w:sz w:val="28"/>
           <w:szCs w:val="28"/>
         </w:rPr>
-        <w:t>else</w:t>
+        <w:t>E</w:t>
+      </w:r>
+      <w:r>
+        <w:rPr>
+          <w:rFonts w:ascii="Times New Roman" w:hAnsi="Times New Roman" w:cs="Times New Roman"/>
+          <w:sz w:val="28"/>
+          <w:szCs w:val="28"/>
+        </w:rPr>
+        <w:t>lse</w:t>
       </w:r>
     </w:p>
     <w:p>
@@ -3065,7 +3313,7 @@
         <w:pStyle w:val="ListParagraph"/>
         <w:numPr>
           <w:ilvl w:val="0"/>
-          <w:numId w:val="4"/>
+          <w:numId w:val="9"/>
         </w:numPr>
         <w:spacing w:after="0"/>
         <w:jc w:val="both"/>
@@ -3102,23 +3350,38 @@
     </w:p>
     <w:p>
       <w:pPr>
-        <w:pStyle w:val="ListParagraph"/>
-        <w:spacing w:after="0"/>
-        <w:ind w:firstLine="720"/>
-        <w:jc w:val="both"/>
-        <w:rPr>
-          <w:rFonts w:ascii="Times New Roman" w:hAnsi="Times New Roman" w:cs="Times New Roman"/>
-          <w:sz w:val="28"/>
-          <w:szCs w:val="28"/>
-        </w:rPr>
-      </w:pPr>
-      <w:r>
-        <w:rPr>
-          <w:rFonts w:ascii="Times New Roman" w:hAnsi="Times New Roman" w:cs="Times New Roman"/>
-          <w:sz w:val="28"/>
-          <w:szCs w:val="28"/>
-        </w:rPr>
-        <w:t>[End of inner If – else structure]</w:t>
+        <w:spacing w:after="0"/>
+        <w:ind w:left="720" w:firstLine="720"/>
+        <w:jc w:val="both"/>
+        <w:rPr>
+          <w:rFonts w:ascii="Times New Roman" w:hAnsi="Times New Roman" w:cs="Times New Roman"/>
+          <w:sz w:val="28"/>
+          <w:szCs w:val="28"/>
+        </w:rPr>
+      </w:pPr>
+      <w:r>
+        <w:rPr>
+          <w:rFonts w:ascii="Times New Roman" w:hAnsi="Times New Roman" w:cs="Times New Roman"/>
+          <w:sz w:val="28"/>
+          <w:szCs w:val="28"/>
+        </w:rPr>
+        <w:t xml:space="preserve">[End of inner If – </w:t>
+      </w:r>
+      <w:r>
+        <w:rPr>
+          <w:rFonts w:ascii="Times New Roman" w:hAnsi="Times New Roman" w:cs="Times New Roman"/>
+          <w:sz w:val="28"/>
+          <w:szCs w:val="28"/>
+        </w:rPr>
+        <w:t>E</w:t>
+      </w:r>
+      <w:r>
+        <w:rPr>
+          <w:rFonts w:ascii="Times New Roman" w:hAnsi="Times New Roman" w:cs="Times New Roman"/>
+          <w:sz w:val="28"/>
+          <w:szCs w:val="28"/>
+        </w:rPr>
+        <w:t>lse structure]</w:t>
       </w:r>
     </w:p>
     <w:p>
@@ -3126,7 +3389,7 @@
         <w:pStyle w:val="ListParagraph"/>
         <w:numPr>
           <w:ilvl w:val="0"/>
-          <w:numId w:val="4"/>
+          <w:numId w:val="9"/>
         </w:numPr>
         <w:spacing w:after="0"/>
         <w:jc w:val="both"/>
@@ -3147,9 +3410,8 @@
     </w:p>
     <w:p>
       <w:pPr>
-        <w:pStyle w:val="ListParagraph"/>
-        <w:spacing w:after="0"/>
-        <w:ind w:firstLine="720"/>
+        <w:spacing w:after="0"/>
+        <w:ind w:left="720" w:firstLine="720"/>
         <w:jc w:val="both"/>
         <w:rPr>
           <w:rFonts w:ascii="Times New Roman" w:hAnsi="Times New Roman" w:cs="Times New Roman"/>
@@ -3164,28 +3426,69 @@
           <w:sz w:val="28"/>
           <w:szCs w:val="28"/>
         </w:rPr>
-        <w:t>[End of for loop]</w:t>
-      </w:r>
-    </w:p>
-    <w:p>
-      <w:pPr>
-        <w:pStyle w:val="ListParagraph"/>
-        <w:spacing w:after="0"/>
-        <w:ind w:firstLine="720"/>
-        <w:jc w:val="both"/>
-        <w:rPr>
-          <w:rFonts w:ascii="Times New Roman" w:hAnsi="Times New Roman" w:cs="Times New Roman"/>
-          <w:sz w:val="28"/>
-          <w:szCs w:val="28"/>
-        </w:rPr>
-      </w:pPr>
-      <w:r>
-        <w:rPr>
-          <w:rFonts w:ascii="Times New Roman" w:hAnsi="Times New Roman" w:cs="Times New Roman"/>
-          <w:sz w:val="28"/>
-          <w:szCs w:val="28"/>
-        </w:rPr>
-        <w:t>[End of outer If – else structure]</w:t>
+        <w:t xml:space="preserve">[End of </w:t>
+      </w:r>
+      <w:proofErr w:type="gramStart"/>
+      <w:r>
+        <w:rPr>
+          <w:rFonts w:ascii="Times New Roman" w:hAnsi="Times New Roman" w:cs="Times New Roman"/>
+          <w:sz w:val="28"/>
+          <w:szCs w:val="28"/>
+        </w:rPr>
+        <w:t>F</w:t>
+      </w:r>
+      <w:r>
+        <w:rPr>
+          <w:rFonts w:ascii="Times New Roman" w:hAnsi="Times New Roman" w:cs="Times New Roman"/>
+          <w:sz w:val="28"/>
+          <w:szCs w:val="28"/>
+        </w:rPr>
+        <w:t>or</w:t>
+      </w:r>
+      <w:proofErr w:type="gramEnd"/>
+      <w:r>
+        <w:rPr>
+          <w:rFonts w:ascii="Times New Roman" w:hAnsi="Times New Roman" w:cs="Times New Roman"/>
+          <w:sz w:val="28"/>
+          <w:szCs w:val="28"/>
+        </w:rPr>
+        <w:t xml:space="preserve"> loop]</w:t>
+      </w:r>
+    </w:p>
+    <w:p>
+      <w:pPr>
+        <w:spacing w:after="0"/>
+        <w:ind w:left="720" w:firstLine="720"/>
+        <w:jc w:val="both"/>
+        <w:rPr>
+          <w:rFonts w:ascii="Times New Roman" w:hAnsi="Times New Roman" w:cs="Times New Roman"/>
+          <w:sz w:val="28"/>
+          <w:szCs w:val="28"/>
+        </w:rPr>
+      </w:pPr>
+      <w:r>
+        <w:rPr>
+          <w:rFonts w:ascii="Times New Roman" w:hAnsi="Times New Roman" w:cs="Times New Roman"/>
+          <w:sz w:val="28"/>
+          <w:szCs w:val="28"/>
+        </w:rPr>
+        <w:t xml:space="preserve">[End of outer If – </w:t>
+      </w:r>
+      <w:r>
+        <w:rPr>
+          <w:rFonts w:ascii="Times New Roman" w:hAnsi="Times New Roman" w:cs="Times New Roman"/>
+          <w:sz w:val="28"/>
+          <w:szCs w:val="28"/>
+        </w:rPr>
+        <w:t>E</w:t>
+      </w:r>
+      <w:r>
+        <w:rPr>
+          <w:rFonts w:ascii="Times New Roman" w:hAnsi="Times New Roman" w:cs="Times New Roman"/>
+          <w:sz w:val="28"/>
+          <w:szCs w:val="28"/>
+        </w:rPr>
+        <w:t>lse structure]</w:t>
       </w:r>
     </w:p>
     <w:p>
@@ -3193,7 +3496,7 @@
         <w:pStyle w:val="ListParagraph"/>
         <w:numPr>
           <w:ilvl w:val="0"/>
-          <w:numId w:val="4"/>
+          <w:numId w:val="9"/>
         </w:numPr>
         <w:spacing w:after="0"/>
         <w:jc w:val="both"/>
@@ -3203,6 +3506,22 @@
           <w:szCs w:val="28"/>
         </w:rPr>
       </w:pPr>
+      <w:r>
+        <w:rPr>
+          <w:rFonts w:ascii="Times New Roman" w:hAnsi="Times New Roman" w:cs="Times New Roman"/>
+          <w:sz w:val="28"/>
+          <w:szCs w:val="28"/>
+        </w:rPr>
+        <w:t>Print</w:t>
+      </w:r>
+      <w:r>
+        <w:rPr>
+          <w:rFonts w:ascii="Times New Roman" w:hAnsi="Times New Roman" w:cs="Times New Roman"/>
+          <w:sz w:val="28"/>
+          <w:szCs w:val="28"/>
+        </w:rPr>
+        <w:t xml:space="preserve"> “Do you want to continue(Y/N)</w:t>
+      </w:r>
       <w:proofErr w:type="gramStart"/>
       <w:r>
         <w:rPr>
@@ -3210,7 +3529,7 @@
           <w:sz w:val="28"/>
           <w:szCs w:val="28"/>
         </w:rPr>
-        <w:t>Input :</w:t>
+        <w:t>? :</w:t>
       </w:r>
       <w:proofErr w:type="gramEnd"/>
       <w:r>
@@ -3219,7 +3538,7 @@
           <w:sz w:val="28"/>
           <w:szCs w:val="28"/>
         </w:rPr>
-        <w:t xml:space="preserve"> “Do you want to continue(Y/N)? :”</w:t>
+        <w:t>”</w:t>
       </w:r>
     </w:p>
     <w:p>
@@ -3227,7 +3546,7 @@
         <w:pStyle w:val="ListParagraph"/>
         <w:numPr>
           <w:ilvl w:val="0"/>
-          <w:numId w:val="4"/>
+          <w:numId w:val="9"/>
         </w:numPr>
         <w:spacing w:after="0"/>
         <w:jc w:val="both"/>
@@ -3243,7 +3562,15 @@
           <w:sz w:val="28"/>
           <w:szCs w:val="28"/>
         </w:rPr>
-        <w:t xml:space="preserve">Read </w:t>
+        <w:t>Input</w:t>
+      </w:r>
+      <w:r>
+        <w:rPr>
+          <w:rFonts w:ascii="Times New Roman" w:hAnsi="Times New Roman" w:cs="Times New Roman"/>
+          <w:sz w:val="28"/>
+          <w:szCs w:val="28"/>
+        </w:rPr>
+        <w:t xml:space="preserve"> </w:t>
       </w:r>
       <w:r>
         <w:rPr>
@@ -3259,7 +3586,7 @@
         <w:pStyle w:val="ListParagraph"/>
         <w:numPr>
           <w:ilvl w:val="0"/>
-          <w:numId w:val="4"/>
+          <w:numId w:val="9"/>
         </w:numPr>
         <w:spacing w:after="0"/>
         <w:jc w:val="both"/>
@@ -3275,7 +3602,7 @@
           <w:sz w:val="28"/>
           <w:szCs w:val="28"/>
         </w:rPr>
-        <w:t xml:space="preserve">If ( </w:t>
+        <w:t>If (</w:t>
       </w:r>
       <w:r>
         <w:rPr>
@@ -3307,7 +3634,23 @@
           <w:sz w:val="28"/>
           <w:szCs w:val="28"/>
         </w:rPr>
-        <w:t xml:space="preserve"> = ’N’) then</w:t>
+        <w:t xml:space="preserve"> = ’N’) </w:t>
+      </w:r>
+      <w:r>
+        <w:rPr>
+          <w:rFonts w:ascii="Times New Roman" w:hAnsi="Times New Roman" w:cs="Times New Roman"/>
+          <w:sz w:val="28"/>
+          <w:szCs w:val="28"/>
+        </w:rPr>
+        <w:t>T</w:t>
+      </w:r>
+      <w:r>
+        <w:rPr>
+          <w:rFonts w:ascii="Times New Roman" w:hAnsi="Times New Roman" w:cs="Times New Roman"/>
+          <w:sz w:val="28"/>
+          <w:szCs w:val="28"/>
+        </w:rPr>
+        <w:t>hen</w:t>
       </w:r>
     </w:p>
     <w:p>
@@ -3315,7 +3658,7 @@
         <w:pStyle w:val="ListParagraph"/>
         <w:numPr>
           <w:ilvl w:val="0"/>
-          <w:numId w:val="4"/>
+          <w:numId w:val="9"/>
         </w:numPr>
         <w:spacing w:after="0"/>
         <w:jc w:val="both"/>
@@ -3336,9 +3679,8 @@
     </w:p>
     <w:p>
       <w:pPr>
-        <w:pStyle w:val="ListParagraph"/>
-        <w:spacing w:after="0"/>
-        <w:ind w:firstLine="720"/>
+        <w:spacing w:after="0"/>
+        <w:ind w:left="720" w:firstLine="720"/>
         <w:jc w:val="both"/>
         <w:rPr>
           <w:rFonts w:ascii="Times New Roman" w:hAnsi="Times New Roman" w:cs="Times New Roman"/>
@@ -3360,7 +3702,7 @@
         <w:pStyle w:val="ListParagraph"/>
         <w:numPr>
           <w:ilvl w:val="0"/>
-          <w:numId w:val="4"/>
+          <w:numId w:val="9"/>
         </w:numPr>
         <w:spacing w:after="0"/>
         <w:jc w:val="both"/>
@@ -3376,7 +3718,55 @@
           <w:sz w:val="28"/>
           <w:szCs w:val="28"/>
         </w:rPr>
-        <w:t xml:space="preserve">Repeat through step 1 to step 37 while ( </w:t>
+        <w:t>Repeat through step</w:t>
+      </w:r>
+      <w:r>
+        <w:rPr>
+          <w:rFonts w:ascii="Times New Roman" w:hAnsi="Times New Roman" w:cs="Times New Roman"/>
+          <w:sz w:val="28"/>
+          <w:szCs w:val="28"/>
+        </w:rPr>
+        <w:t xml:space="preserve"> </w:t>
+      </w:r>
+      <w:r>
+        <w:rPr>
+          <w:rFonts w:ascii="Times New Roman" w:hAnsi="Times New Roman" w:cs="Times New Roman"/>
+          <w:sz w:val="28"/>
+          <w:szCs w:val="28"/>
+        </w:rPr>
+        <w:t>1</w:t>
+      </w:r>
+      <w:r>
+        <w:rPr>
+          <w:rFonts w:ascii="Times New Roman" w:hAnsi="Times New Roman" w:cs="Times New Roman"/>
+          <w:sz w:val="28"/>
+          <w:szCs w:val="28"/>
+        </w:rPr>
+        <w:t xml:space="preserve"> </w:t>
+      </w:r>
+      <w:r>
+        <w:rPr>
+          <w:rFonts w:ascii="Times New Roman" w:hAnsi="Times New Roman" w:cs="Times New Roman"/>
+          <w:sz w:val="28"/>
+          <w:szCs w:val="28"/>
+        </w:rPr>
+        <w:t xml:space="preserve">to step 37 </w:t>
+      </w:r>
+      <w:r>
+        <w:rPr>
+          <w:rFonts w:ascii="Times New Roman" w:hAnsi="Times New Roman" w:cs="Times New Roman"/>
+          <w:sz w:val="28"/>
+          <w:szCs w:val="28"/>
+        </w:rPr>
+        <w:t>W</w:t>
+      </w:r>
+      <w:r>
+        <w:rPr>
+          <w:rFonts w:ascii="Times New Roman" w:hAnsi="Times New Roman" w:cs="Times New Roman"/>
+          <w:sz w:val="28"/>
+          <w:szCs w:val="28"/>
+        </w:rPr>
+        <w:t>hile (</w:t>
       </w:r>
       <w:r>
         <w:rPr>
@@ -3392,7 +3782,31 @@
           <w:sz w:val="28"/>
           <w:szCs w:val="28"/>
         </w:rPr>
-        <w:t xml:space="preserve"> = ’y’ OR </w:t>
+        <w:t>=’y’</w:t>
+      </w:r>
+      <w:r>
+        <w:rPr>
+          <w:rFonts w:ascii="Times New Roman" w:hAnsi="Times New Roman" w:cs="Times New Roman"/>
+          <w:sz w:val="28"/>
+          <w:szCs w:val="28"/>
+        </w:rPr>
+        <w:t xml:space="preserve"> </w:t>
+      </w:r>
+      <w:r>
+        <w:rPr>
+          <w:rFonts w:ascii="Times New Roman" w:hAnsi="Times New Roman" w:cs="Times New Roman"/>
+          <w:sz w:val="28"/>
+          <w:szCs w:val="28"/>
+        </w:rPr>
+        <w:t>OR</w:t>
+      </w:r>
+      <w:r>
+        <w:rPr>
+          <w:rFonts w:ascii="Times New Roman" w:hAnsi="Times New Roman" w:cs="Times New Roman"/>
+          <w:sz w:val="28"/>
+          <w:szCs w:val="28"/>
+        </w:rPr>
+        <w:t xml:space="preserve"> </w:t>
       </w:r>
       <w:r>
         <w:rPr>
@@ -3408,14 +3822,13 @@
           <w:sz w:val="28"/>
           <w:szCs w:val="28"/>
         </w:rPr>
-        <w:t xml:space="preserve"> = ’Y’) do</w:t>
-      </w:r>
-    </w:p>
-    <w:p>
-      <w:pPr>
-        <w:pStyle w:val="ListParagraph"/>
-        <w:spacing w:after="0"/>
-        <w:ind w:firstLine="720"/>
+        <w:t xml:space="preserve">=’Y’) </w:t>
+      </w:r>
+    </w:p>
+    <w:p>
+      <w:pPr>
+        <w:spacing w:after="0"/>
+        <w:ind w:left="720" w:firstLine="720"/>
         <w:jc w:val="both"/>
         <w:rPr>
           <w:rFonts w:ascii="Times New Roman" w:hAnsi="Times New Roman" w:cs="Times New Roman"/>
@@ -3437,7 +3850,7 @@
         <w:pStyle w:val="ListParagraph"/>
         <w:numPr>
           <w:ilvl w:val="0"/>
-          <w:numId w:val="4"/>
+          <w:numId w:val="9"/>
         </w:numPr>
         <w:spacing w:after="0"/>
         <w:jc w:val="both"/>
@@ -3458,9 +3871,8 @@
     </w:p>
     <w:p>
       <w:pPr>
-        <w:pStyle w:val="ListParagraph"/>
-        <w:spacing w:after="0"/>
-        <w:ind w:firstLine="720"/>
+        <w:spacing w:after="0"/>
+        <w:ind w:left="720" w:firstLine="720"/>
         <w:jc w:val="both"/>
         <w:rPr>
           <w:rFonts w:ascii="Times New Roman" w:hAnsi="Times New Roman" w:cs="Times New Roman"/>
@@ -3497,41 +3909,34 @@
     </w:p>
     <w:p>
       <w:pPr>
-        <w:pStyle w:val="ListParagraph"/>
-        <w:spacing w:after="0"/>
-        <w:jc w:val="both"/>
-        <w:rPr>
-          <w:rFonts w:ascii="Times New Roman" w:hAnsi="Times New Roman" w:cs="Times New Roman"/>
-          <w:sz w:val="28"/>
-          <w:szCs w:val="28"/>
-        </w:rPr>
-      </w:pPr>
-    </w:p>
-    <w:p>
-      <w:pPr>
-        <w:spacing w:after="0"/>
-        <w:jc w:val="both"/>
-        <w:rPr>
-          <w:rFonts w:ascii="Times New Roman" w:hAnsi="Times New Roman" w:cs="Times New Roman"/>
-          <w:b/>
-          <w:sz w:val="32"/>
-          <w:szCs w:val="32"/>
-        </w:rPr>
-      </w:pPr>
-      <w:r>
-        <w:rPr>
-          <w:rFonts w:ascii="Times New Roman" w:hAnsi="Times New Roman" w:cs="Times New Roman"/>
-          <w:b/>
-          <w:sz w:val="32"/>
-          <w:szCs w:val="32"/>
-        </w:rPr>
-        <w:t xml:space="preserve">Algorithm for method </w:t>
+        <w:spacing w:before="240" w:line="120" w:lineRule="auto"/>
+        <w:jc w:val="both"/>
+        <w:rPr>
+          <w:rFonts w:ascii="Times New Roman" w:hAnsi="Times New Roman" w:cs="Times New Roman"/>
+          <w:sz w:val="28"/>
+          <w:szCs w:val="28"/>
+        </w:rPr>
+      </w:pPr>
+      <w:r>
+        <w:rPr>
+          <w:rFonts w:ascii="Times New Roman" w:hAnsi="Times New Roman" w:cs="Times New Roman"/>
+          <w:sz w:val="32"/>
+          <w:szCs w:val="32"/>
+        </w:rPr>
+        <w:t xml:space="preserve">Algorithm </w:t>
+      </w:r>
+      <w:r>
+        <w:rPr>
+          <w:rFonts w:ascii="Times New Roman" w:hAnsi="Times New Roman" w:cs="Times New Roman"/>
+          <w:sz w:val="32"/>
+          <w:szCs w:val="32"/>
+        </w:rPr>
+        <w:t xml:space="preserve">for method </w:t>
       </w:r>
       <w:proofErr w:type="gramStart"/>
       <w:r>
         <w:rPr>
           <w:rFonts w:ascii="Times New Roman" w:hAnsi="Times New Roman" w:cs="Times New Roman"/>
-          <w:b/>
           <w:sz w:val="32"/>
           <w:szCs w:val="32"/>
         </w:rPr>
@@ -3541,17 +3946,15 @@
       <w:r>
         <w:rPr>
           <w:rFonts w:ascii="Times New Roman" w:hAnsi="Times New Roman" w:cs="Times New Roman"/>
-          <w:b/>
-          <w:sz w:val="32"/>
-          <w:szCs w:val="32"/>
-        </w:rPr>
-        <w:t xml:space="preserve">n , </w:t>
+          <w:sz w:val="32"/>
+          <w:szCs w:val="32"/>
+        </w:rPr>
+        <w:t xml:space="preserve">n, </w:t>
       </w:r>
       <w:proofErr w:type="spellStart"/>
       <w:r>
         <w:rPr>
           <w:rFonts w:ascii="Times New Roman" w:hAnsi="Times New Roman" w:cs="Times New Roman"/>
-          <w:b/>
           <w:sz w:val="32"/>
           <w:szCs w:val="32"/>
         </w:rPr>
@@ -3561,24 +3964,11 @@
       <w:r>
         <w:rPr>
           <w:rFonts w:ascii="Times New Roman" w:hAnsi="Times New Roman" w:cs="Times New Roman"/>
-          <w:b/>
           <w:sz w:val="32"/>
           <w:szCs w:val="32"/>
         </w:rPr>
         <w:t>):</w:t>
       </w:r>
-    </w:p>
-    <w:p>
-      <w:pPr>
-        <w:spacing w:after="0"/>
-        <w:jc w:val="both"/>
-        <w:rPr>
-          <w:rFonts w:ascii="Times New Roman" w:hAnsi="Times New Roman" w:cs="Times New Roman"/>
-          <w:b/>
-          <w:sz w:val="28"/>
-          <w:szCs w:val="28"/>
-        </w:rPr>
-      </w:pPr>
     </w:p>
     <w:p>
       <w:pPr>
@@ -3649,7 +4039,39 @@
           <w:sz w:val="28"/>
           <w:szCs w:val="28"/>
         </w:rPr>
-        <w:t>Repeat through step 4 to step 7 while (</w:t>
+        <w:t xml:space="preserve">Repeat through step 4 to step 7 </w:t>
+      </w:r>
+      <w:r>
+        <w:rPr>
+          <w:rFonts w:ascii="Times New Roman" w:hAnsi="Times New Roman" w:cs="Times New Roman"/>
+          <w:sz w:val="28"/>
+          <w:szCs w:val="28"/>
+        </w:rPr>
+        <w:t>W</w:t>
+      </w:r>
+      <w:r>
+        <w:rPr>
+          <w:rFonts w:ascii="Times New Roman" w:hAnsi="Times New Roman" w:cs="Times New Roman"/>
+          <w:sz w:val="28"/>
+          <w:szCs w:val="28"/>
+        </w:rPr>
+        <w:t>hile</w:t>
+      </w:r>
+      <w:r>
+        <w:rPr>
+          <w:rFonts w:ascii="Times New Roman" w:hAnsi="Times New Roman" w:cs="Times New Roman"/>
+          <w:sz w:val="28"/>
+          <w:szCs w:val="28"/>
+        </w:rPr>
+        <w:t xml:space="preserve"> </w:t>
+      </w:r>
+      <w:r>
+        <w:rPr>
+          <w:rFonts w:ascii="Times New Roman" w:hAnsi="Times New Roman" w:cs="Times New Roman"/>
+          <w:sz w:val="28"/>
+          <w:szCs w:val="28"/>
+        </w:rPr>
+        <w:t>(</w:t>
       </w:r>
       <w:proofErr w:type="spellStart"/>
       <w:r>
@@ -3667,7 +4089,7 @@
           <w:sz w:val="28"/>
           <w:szCs w:val="28"/>
         </w:rPr>
-        <w:t xml:space="preserve"> &gt;= 1) do</w:t>
+        <w:t xml:space="preserve"> &gt;= 1)</w:t>
       </w:r>
     </w:p>
     <w:p>
@@ -3793,7 +4215,6 @@
           <w:sz w:val="28"/>
           <w:szCs w:val="28"/>
         </w:rPr>
-        <w:lastRenderedPageBreak/>
         <w:t>Set p = i</w:t>
       </w:r>
     </w:p>
@@ -3847,7 +4268,15 @@
           <w:szCs w:val="28"/>
         </w:rPr>
         <w:tab/>
-        <w:t>[End of while loop]</w:t>
+        <w:t>[End of W</w:t>
+      </w:r>
+      <w:r>
+        <w:rPr>
+          <w:rFonts w:ascii="Times New Roman" w:hAnsi="Times New Roman" w:cs="Times New Roman"/>
+          <w:sz w:val="28"/>
+          <w:szCs w:val="28"/>
+        </w:rPr>
+        <w:t>hile loop]</w:t>
       </w:r>
     </w:p>
     <w:p>
@@ -3871,25 +4300,23 @@
           <w:sz w:val="28"/>
           <w:szCs w:val="28"/>
         </w:rPr>
-        <w:t xml:space="preserve">Repeat through step 9 to step 10 for (i = 0 </w:t>
-      </w:r>
-      <w:proofErr w:type="spellStart"/>
-      <w:r>
-        <w:rPr>
-          <w:rFonts w:ascii="Times New Roman" w:hAnsi="Times New Roman" w:cs="Times New Roman"/>
-          <w:sz w:val="28"/>
-          <w:szCs w:val="28"/>
-        </w:rPr>
-        <w:t>to p</w:t>
-      </w:r>
-      <w:proofErr w:type="spellEnd"/>
-      <w:r>
-        <w:rPr>
-          <w:rFonts w:ascii="Times New Roman" w:hAnsi="Times New Roman" w:cs="Times New Roman"/>
-          <w:sz w:val="28"/>
-          <w:szCs w:val="28"/>
-        </w:rPr>
-        <w:t>)</w:t>
+        <w:t xml:space="preserve">Repeat through step 9 to step 10 </w:t>
+      </w:r>
+      <w:r>
+        <w:rPr>
+          <w:rFonts w:ascii="Times New Roman" w:hAnsi="Times New Roman" w:cs="Times New Roman"/>
+          <w:sz w:val="28"/>
+          <w:szCs w:val="28"/>
+        </w:rPr>
+        <w:t>F</w:t>
+      </w:r>
+      <w:r>
+        <w:rPr>
+          <w:rFonts w:ascii="Times New Roman" w:hAnsi="Times New Roman" w:cs="Times New Roman"/>
+          <w:sz w:val="28"/>
+          <w:szCs w:val="28"/>
+        </w:rPr>
+        <w:t>or i = 0 to p</w:t>
       </w:r>
     </w:p>
     <w:p>
@@ -3913,7 +4340,7 @@
           <w:sz w:val="28"/>
           <w:szCs w:val="28"/>
         </w:rPr>
-        <w:t xml:space="preserve">Set s = s + y[i] * </w:t>
+        <w:t>Set s = s + y[i]*(</w:t>
       </w:r>
       <w:proofErr w:type="spellStart"/>
       <w:r>
@@ -3931,11 +4358,12 @@
           <w:sz w:val="28"/>
           <w:szCs w:val="28"/>
         </w:rPr>
-        <w:t xml:space="preserve"> </w:t>
-      </w:r>
-      <w:r>
-        <w:rPr>
-          <w:rFonts w:ascii="Times New Roman" w:hAnsi="Times New Roman" w:cs="Times New Roman"/>
+        <w:t>)</w:t>
+      </w:r>
+      <w:r>
+        <w:rPr>
+          <w:rFonts w:ascii="Times New Roman" w:hAnsi="Times New Roman" w:cs="Times New Roman"/>
+          <w:b/>
           <w:sz w:val="28"/>
           <w:szCs w:val="28"/>
           <w:vertAlign w:val="superscript"/>
@@ -3964,6 +4392,7 @@
           <w:sz w:val="28"/>
           <w:szCs w:val="28"/>
         </w:rPr>
+        <w:lastRenderedPageBreak/>
         <w:t>Next i</w:t>
       </w:r>
     </w:p>
@@ -3993,7 +4422,33 @@
           <w:szCs w:val="28"/>
         </w:rPr>
         <w:tab/>
-        <w:t>[End of for loop]</w:t>
+        <w:t xml:space="preserve">[End of </w:t>
+      </w:r>
+      <w:proofErr w:type="gramStart"/>
+      <w:r>
+        <w:rPr>
+          <w:rFonts w:ascii="Times New Roman" w:hAnsi="Times New Roman" w:cs="Times New Roman"/>
+          <w:sz w:val="28"/>
+          <w:szCs w:val="28"/>
+        </w:rPr>
+        <w:t>F</w:t>
+      </w:r>
+      <w:r>
+        <w:rPr>
+          <w:rFonts w:ascii="Times New Roman" w:hAnsi="Times New Roman" w:cs="Times New Roman"/>
+          <w:sz w:val="28"/>
+          <w:szCs w:val="28"/>
+        </w:rPr>
+        <w:t>or</w:t>
+      </w:r>
+      <w:proofErr w:type="gramEnd"/>
+      <w:r>
+        <w:rPr>
+          <w:rFonts w:ascii="Times New Roman" w:hAnsi="Times New Roman" w:cs="Times New Roman"/>
+          <w:sz w:val="28"/>
+          <w:szCs w:val="28"/>
+        </w:rPr>
+        <w:t xml:space="preserve"> loop]</w:t>
       </w:r>
     </w:p>
     <w:p>
@@ -4151,31 +4606,17 @@
     </w:p>
     <w:p>
       <w:pPr>
-        <w:pStyle w:val="ListParagraph"/>
-        <w:spacing w:after="0"/>
-        <w:jc w:val="both"/>
-        <w:rPr>
-          <w:rFonts w:ascii="Times New Roman" w:hAnsi="Times New Roman" w:cs="Times New Roman"/>
-          <w:sz w:val="28"/>
-          <w:szCs w:val="28"/>
-        </w:rPr>
-      </w:pPr>
-    </w:p>
-    <w:p>
-      <w:pPr>
-        <w:spacing w:after="0"/>
-        <w:jc w:val="both"/>
-        <w:rPr>
-          <w:rFonts w:ascii="Times New Roman" w:hAnsi="Times New Roman" w:cs="Times New Roman"/>
-          <w:b/>
-          <w:sz w:val="32"/>
-          <w:szCs w:val="32"/>
-        </w:rPr>
-      </w:pPr>
-      <w:r>
-        <w:rPr>
-          <w:rFonts w:ascii="Times New Roman" w:hAnsi="Times New Roman" w:cs="Times New Roman"/>
-          <w:b/>
+        <w:spacing w:before="240" w:line="120" w:lineRule="auto"/>
+        <w:jc w:val="both"/>
+        <w:rPr>
+          <w:rFonts w:ascii="Times New Roman" w:hAnsi="Times New Roman" w:cs="Times New Roman"/>
+          <w:sz w:val="32"/>
+          <w:szCs w:val="32"/>
+        </w:rPr>
+      </w:pPr>
+      <w:r>
+        <w:rPr>
+          <w:rFonts w:ascii="Times New Roman" w:hAnsi="Times New Roman" w:cs="Times New Roman"/>
           <w:sz w:val="32"/>
           <w:szCs w:val="32"/>
         </w:rPr>
@@ -4185,7 +4626,6 @@
       <w:r>
         <w:rPr>
           <w:rFonts w:ascii="Times New Roman" w:hAnsi="Times New Roman" w:cs="Times New Roman"/>
-          <w:b/>
           <w:sz w:val="32"/>
           <w:szCs w:val="32"/>
         </w:rPr>
@@ -4195,17 +4635,15 @@
       <w:r>
         <w:rPr>
           <w:rFonts w:ascii="Times New Roman" w:hAnsi="Times New Roman" w:cs="Times New Roman"/>
-          <w:b/>
-          <w:sz w:val="32"/>
-          <w:szCs w:val="32"/>
-        </w:rPr>
-        <w:t xml:space="preserve">hex[20] , </w:t>
+          <w:sz w:val="32"/>
+          <w:szCs w:val="32"/>
+        </w:rPr>
+        <w:t xml:space="preserve">hex[20], </w:t>
       </w:r>
       <w:proofErr w:type="spellStart"/>
       <w:r>
         <w:rPr>
           <w:rFonts w:ascii="Times New Roman" w:hAnsi="Times New Roman" w:cs="Times New Roman"/>
-          <w:b/>
           <w:sz w:val="32"/>
           <w:szCs w:val="32"/>
         </w:rPr>
@@ -4215,31 +4653,18 @@
       <w:r>
         <w:rPr>
           <w:rFonts w:ascii="Times New Roman" w:hAnsi="Times New Roman" w:cs="Times New Roman"/>
-          <w:b/>
           <w:sz w:val="32"/>
           <w:szCs w:val="32"/>
         </w:rPr>
         <w:t>):</w:t>
       </w:r>
-    </w:p>
-    <w:p>
-      <w:pPr>
-        <w:spacing w:after="0"/>
-        <w:jc w:val="both"/>
-        <w:rPr>
-          <w:rFonts w:ascii="Times New Roman" w:hAnsi="Times New Roman" w:cs="Times New Roman"/>
-          <w:b/>
-          <w:sz w:val="28"/>
-          <w:szCs w:val="28"/>
-        </w:rPr>
-      </w:pPr>
     </w:p>
     <w:p>
       <w:pPr>
         <w:pStyle w:val="ListParagraph"/>
         <w:numPr>
           <w:ilvl w:val="0"/>
-          <w:numId w:val="6"/>
+          <w:numId w:val="11"/>
         </w:numPr>
         <w:spacing w:after="0"/>
         <w:jc w:val="both"/>
@@ -4263,7 +4688,7 @@
         <w:pStyle w:val="ListParagraph"/>
         <w:numPr>
           <w:ilvl w:val="0"/>
-          <w:numId w:val="6"/>
+          <w:numId w:val="11"/>
         </w:numPr>
         <w:spacing w:after="0"/>
         <w:jc w:val="both"/>
@@ -4287,7 +4712,7 @@
         <w:pStyle w:val="ListParagraph"/>
         <w:numPr>
           <w:ilvl w:val="0"/>
-          <w:numId w:val="6"/>
+          <w:numId w:val="11"/>
         </w:numPr>
         <w:spacing w:after="0"/>
         <w:jc w:val="both"/>
@@ -4311,7 +4736,7 @@
         <w:pStyle w:val="ListParagraph"/>
         <w:numPr>
           <w:ilvl w:val="0"/>
-          <w:numId w:val="6"/>
+          <w:numId w:val="11"/>
         </w:numPr>
         <w:spacing w:after="0"/>
         <w:jc w:val="both"/>
@@ -4335,7 +4760,7 @@
         <w:pStyle w:val="ListParagraph"/>
         <w:numPr>
           <w:ilvl w:val="0"/>
-          <w:numId w:val="6"/>
+          <w:numId w:val="11"/>
         </w:numPr>
         <w:spacing w:after="0"/>
         <w:jc w:val="both"/>
@@ -4351,28 +4776,55 @@
           <w:sz w:val="28"/>
           <w:szCs w:val="28"/>
         </w:rPr>
-        <w:t>Repeat through step 6 to step 40 for (i = 0 to hex[i] ≠ NULL)</w:t>
-      </w:r>
-    </w:p>
-    <w:p>
-      <w:pPr>
-        <w:pStyle w:val="ListParagraph"/>
-        <w:spacing w:after="0"/>
-        <w:ind w:firstLine="720"/>
-        <w:jc w:val="both"/>
-        <w:rPr>
-          <w:rFonts w:ascii="Times New Roman" w:hAnsi="Times New Roman" w:cs="Times New Roman"/>
-          <w:sz w:val="28"/>
-          <w:szCs w:val="28"/>
-        </w:rPr>
-      </w:pPr>
-      <w:r>
-        <w:rPr>
-          <w:rFonts w:ascii="Times New Roman" w:hAnsi="Times New Roman" w:cs="Times New Roman"/>
-          <w:sz w:val="28"/>
-          <w:szCs w:val="28"/>
-        </w:rPr>
-        <w:t>[Starting of switch case block]</w:t>
+        <w:t>Re</w:t>
+      </w:r>
+      <w:r>
+        <w:rPr>
+          <w:rFonts w:ascii="Times New Roman" w:hAnsi="Times New Roman" w:cs="Times New Roman"/>
+          <w:sz w:val="28"/>
+          <w:szCs w:val="28"/>
+        </w:rPr>
+        <w:t>peat through step 6 to step 40 F</w:t>
+      </w:r>
+      <w:r>
+        <w:rPr>
+          <w:rFonts w:ascii="Times New Roman" w:hAnsi="Times New Roman" w:cs="Times New Roman"/>
+          <w:sz w:val="28"/>
+          <w:szCs w:val="28"/>
+        </w:rPr>
+        <w:t>or</w:t>
+      </w:r>
+      <w:r>
+        <w:rPr>
+          <w:rFonts w:ascii="Times New Roman" w:hAnsi="Times New Roman" w:cs="Times New Roman"/>
+          <w:sz w:val="28"/>
+          <w:szCs w:val="28"/>
+        </w:rPr>
+        <w:t xml:space="preserve"> </w:t>
+      </w:r>
+      <w:r>
+        <w:rPr>
+          <w:rFonts w:ascii="Times New Roman" w:hAnsi="Times New Roman" w:cs="Times New Roman"/>
+          <w:sz w:val="28"/>
+          <w:szCs w:val="28"/>
+        </w:rPr>
+        <w:t>i = 0 to hex[i]</w:t>
+      </w:r>
+      <w:r>
+        <w:rPr>
+          <w:rFonts w:ascii="Times New Roman" w:hAnsi="Times New Roman" w:cs="Times New Roman"/>
+          <w:sz w:val="28"/>
+          <w:szCs w:val="28"/>
+        </w:rPr>
+        <w:t>!=</w:t>
+      </w:r>
+      <w:r>
+        <w:rPr>
+          <w:rFonts w:ascii="Times New Roman" w:hAnsi="Times New Roman" w:cs="Times New Roman"/>
+          <w:sz w:val="28"/>
+          <w:szCs w:val="28"/>
+        </w:rPr>
+        <w:t xml:space="preserve"> NULL</w:t>
       </w:r>
     </w:p>
     <w:p>
@@ -4380,7 +4832,7 @@
         <w:pStyle w:val="ListParagraph"/>
         <w:numPr>
           <w:ilvl w:val="0"/>
-          <w:numId w:val="6"/>
+          <w:numId w:val="11"/>
         </w:numPr>
         <w:spacing w:before="18" w:after="0" w:line="240" w:lineRule="auto"/>
         <w:jc w:val="both"/>
@@ -4398,7 +4850,25 @@
           <w:sz w:val="28"/>
           <w:szCs w:val="28"/>
         </w:rPr>
-        <w:t>If hex[i] = 0 then go to step 7 else go to step 8</w:t>
+        <w:t>I</w:t>
+      </w:r>
+      <w:r>
+        <w:rPr>
+          <w:rFonts w:ascii="Times New Roman" w:hAnsi="Times New Roman" w:cs="Times New Roman"/>
+          <w:bCs/>
+          <w:sz w:val="28"/>
+          <w:szCs w:val="28"/>
+        </w:rPr>
+        <w:t>f hex[i] = 0 then go to step 7 E</w:t>
+      </w:r>
+      <w:r>
+        <w:rPr>
+          <w:rFonts w:ascii="Times New Roman" w:hAnsi="Times New Roman" w:cs="Times New Roman"/>
+          <w:bCs/>
+          <w:sz w:val="28"/>
+          <w:szCs w:val="28"/>
+        </w:rPr>
+        <w:t>lse go to step 8</w:t>
       </w:r>
     </w:p>
     <w:p>
@@ -4406,7 +4876,7 @@
         <w:pStyle w:val="ListParagraph"/>
         <w:numPr>
           <w:ilvl w:val="0"/>
-          <w:numId w:val="6"/>
+          <w:numId w:val="11"/>
         </w:numPr>
         <w:spacing w:before="18" w:after="0" w:line="240" w:lineRule="auto"/>
         <w:jc w:val="both"/>
@@ -4424,13 +4894,22 @@
           <w:sz w:val="28"/>
           <w:szCs w:val="28"/>
         </w:rPr>
-        <w:t>i) Set value = 0// case 0</w:t>
-      </w:r>
-    </w:p>
-    <w:p>
-      <w:pPr>
-        <w:pStyle w:val="ListParagraph"/>
+        <w:t>i)</w:t>
+      </w:r>
+      <w:r>
+        <w:rPr>
+          <w:rFonts w:ascii="Times New Roman" w:hAnsi="Times New Roman" w:cs="Times New Roman"/>
+          <w:bCs/>
+          <w:sz w:val="28"/>
+          <w:szCs w:val="28"/>
+        </w:rPr>
+        <w:t>Set value = 0// case 0</w:t>
+      </w:r>
+    </w:p>
+    <w:p>
+      <w:pPr>
         <w:spacing w:before="18" w:after="0" w:line="240" w:lineRule="auto"/>
+        <w:ind w:left="720" w:firstLine="720"/>
         <w:jc w:val="both"/>
         <w:rPr>
           <w:rFonts w:ascii="Times New Roman" w:hAnsi="Times New Roman" w:cs="Times New Roman"/>
@@ -4446,7 +4925,7 @@
           <w:sz w:val="28"/>
           <w:szCs w:val="28"/>
         </w:rPr>
-        <w:t xml:space="preserve">        ii) Go to step 38</w:t>
+        <w:t>ii) Go to step 38</w:t>
       </w:r>
     </w:p>
     <w:p>
@@ -4454,7 +4933,7 @@
         <w:pStyle w:val="ListParagraph"/>
         <w:numPr>
           <w:ilvl w:val="0"/>
-          <w:numId w:val="6"/>
+          <w:numId w:val="11"/>
         </w:numPr>
         <w:spacing w:before="18" w:after="0" w:line="240" w:lineRule="auto"/>
         <w:jc w:val="both"/>
@@ -4472,7 +4951,25 @@
           <w:sz w:val="28"/>
           <w:szCs w:val="28"/>
         </w:rPr>
-        <w:t>If hex[i] = 1 then go to step 9 else go to step 10</w:t>
+        <w:t>I</w:t>
+      </w:r>
+      <w:r>
+        <w:rPr>
+          <w:rFonts w:ascii="Times New Roman" w:hAnsi="Times New Roman" w:cs="Times New Roman"/>
+          <w:bCs/>
+          <w:sz w:val="28"/>
+          <w:szCs w:val="28"/>
+        </w:rPr>
+        <w:t>f hex[i] = 1 then go to step 9 E</w:t>
+      </w:r>
+      <w:r>
+        <w:rPr>
+          <w:rFonts w:ascii="Times New Roman" w:hAnsi="Times New Roman" w:cs="Times New Roman"/>
+          <w:bCs/>
+          <w:sz w:val="28"/>
+          <w:szCs w:val="28"/>
+        </w:rPr>
+        <w:t>lse go to step 10</w:t>
       </w:r>
     </w:p>
     <w:p>
@@ -4480,7 +4977,7 @@
         <w:pStyle w:val="ListParagraph"/>
         <w:numPr>
           <w:ilvl w:val="0"/>
-          <w:numId w:val="6"/>
+          <w:numId w:val="11"/>
         </w:numPr>
         <w:spacing w:before="18" w:after="0" w:line="240" w:lineRule="auto"/>
         <w:jc w:val="both"/>
@@ -4503,8 +5000,8 @@
     </w:p>
     <w:p>
       <w:pPr>
-        <w:pStyle w:val="ListParagraph"/>
         <w:spacing w:before="18" w:after="0" w:line="240" w:lineRule="auto"/>
+        <w:ind w:left="720" w:firstLine="720"/>
         <w:jc w:val="both"/>
         <w:rPr>
           <w:rFonts w:ascii="Times New Roman" w:hAnsi="Times New Roman" w:cs="Times New Roman"/>
@@ -4520,7 +5017,7 @@
           <w:sz w:val="28"/>
           <w:szCs w:val="28"/>
         </w:rPr>
-        <w:t xml:space="preserve">        ii) Go to step 38</w:t>
+        <w:t>ii) Go to step 38</w:t>
       </w:r>
     </w:p>
     <w:p>
@@ -4528,7 +5025,7 @@
         <w:pStyle w:val="ListParagraph"/>
         <w:numPr>
           <w:ilvl w:val="0"/>
-          <w:numId w:val="6"/>
+          <w:numId w:val="11"/>
         </w:numPr>
         <w:spacing w:before="18" w:after="0" w:line="240" w:lineRule="auto"/>
         <w:jc w:val="both"/>
@@ -4546,7 +5043,25 @@
           <w:sz w:val="28"/>
           <w:szCs w:val="28"/>
         </w:rPr>
-        <w:t>If hex[i] = 2 then go to step 11 else go to step 12</w:t>
+        <w:t xml:space="preserve">If hex[i] = 2 then go to step 11 </w:t>
+      </w:r>
+      <w:r>
+        <w:rPr>
+          <w:rFonts w:ascii="Times New Roman" w:hAnsi="Times New Roman" w:cs="Times New Roman"/>
+          <w:bCs/>
+          <w:sz w:val="28"/>
+          <w:szCs w:val="28"/>
+        </w:rPr>
+        <w:t>E</w:t>
+      </w:r>
+      <w:r>
+        <w:rPr>
+          <w:rFonts w:ascii="Times New Roman" w:hAnsi="Times New Roman" w:cs="Times New Roman"/>
+          <w:bCs/>
+          <w:sz w:val="28"/>
+          <w:szCs w:val="28"/>
+        </w:rPr>
+        <w:t>lse go to step 12</w:t>
       </w:r>
     </w:p>
     <w:p>
@@ -4554,7 +5069,7 @@
         <w:pStyle w:val="ListParagraph"/>
         <w:numPr>
           <w:ilvl w:val="0"/>
-          <w:numId w:val="6"/>
+          <w:numId w:val="11"/>
         </w:numPr>
         <w:spacing w:before="18" w:after="0" w:line="240" w:lineRule="auto"/>
         <w:jc w:val="both"/>
@@ -4577,8 +5092,8 @@
     </w:p>
     <w:p>
       <w:pPr>
-        <w:pStyle w:val="ListParagraph"/>
         <w:spacing w:before="18" w:after="0" w:line="240" w:lineRule="auto"/>
+        <w:ind w:left="720" w:firstLine="720"/>
         <w:jc w:val="both"/>
         <w:rPr>
           <w:rFonts w:ascii="Times New Roman" w:hAnsi="Times New Roman" w:cs="Times New Roman"/>
@@ -4594,7 +5109,7 @@
           <w:sz w:val="28"/>
           <w:szCs w:val="28"/>
         </w:rPr>
-        <w:t xml:space="preserve">        ii) Go to step 38</w:t>
+        <w:t>ii) Go to step 38</w:t>
       </w:r>
     </w:p>
     <w:p>
@@ -4602,7 +5117,7 @@
         <w:pStyle w:val="ListParagraph"/>
         <w:numPr>
           <w:ilvl w:val="0"/>
-          <w:numId w:val="6"/>
+          <w:numId w:val="11"/>
         </w:numPr>
         <w:spacing w:before="18" w:after="0" w:line="240" w:lineRule="auto"/>
         <w:jc w:val="both"/>
@@ -4620,7 +5135,25 @@
           <w:sz w:val="28"/>
           <w:szCs w:val="28"/>
         </w:rPr>
-        <w:t>If hex[i] = 3 then go to step 13 else go to step 14</w:t>
+        <w:t>If</w:t>
+      </w:r>
+      <w:r>
+        <w:rPr>
+          <w:rFonts w:ascii="Times New Roman" w:hAnsi="Times New Roman" w:cs="Times New Roman"/>
+          <w:bCs/>
+          <w:sz w:val="28"/>
+          <w:szCs w:val="28"/>
+        </w:rPr>
+        <w:t xml:space="preserve"> hex[i] = 3 then go to step 13 E</w:t>
+      </w:r>
+      <w:r>
+        <w:rPr>
+          <w:rFonts w:ascii="Times New Roman" w:hAnsi="Times New Roman" w:cs="Times New Roman"/>
+          <w:bCs/>
+          <w:sz w:val="28"/>
+          <w:szCs w:val="28"/>
+        </w:rPr>
+        <w:t>lse go to step 14</w:t>
       </w:r>
     </w:p>
     <w:p>
@@ -4628,7 +5161,7 @@
         <w:pStyle w:val="ListParagraph"/>
         <w:numPr>
           <w:ilvl w:val="0"/>
-          <w:numId w:val="6"/>
+          <w:numId w:val="11"/>
         </w:numPr>
         <w:spacing w:before="18" w:after="0" w:line="240" w:lineRule="auto"/>
         <w:jc w:val="both"/>
@@ -4651,8 +5184,8 @@
     </w:p>
     <w:p>
       <w:pPr>
-        <w:pStyle w:val="ListParagraph"/>
         <w:spacing w:before="18" w:after="0" w:line="240" w:lineRule="auto"/>
+        <w:ind w:left="720" w:firstLine="720"/>
         <w:jc w:val="both"/>
         <w:rPr>
           <w:rFonts w:ascii="Times New Roman" w:hAnsi="Times New Roman" w:cs="Times New Roman"/>
@@ -4668,7 +5201,7 @@
           <w:sz w:val="28"/>
           <w:szCs w:val="28"/>
         </w:rPr>
-        <w:t xml:space="preserve">        ii) Go to step 38</w:t>
+        <w:t>ii) Go to step 38</w:t>
       </w:r>
     </w:p>
     <w:p>
@@ -4676,7 +5209,7 @@
         <w:pStyle w:val="ListParagraph"/>
         <w:numPr>
           <w:ilvl w:val="0"/>
-          <w:numId w:val="6"/>
+          <w:numId w:val="11"/>
         </w:numPr>
         <w:spacing w:before="18" w:after="0" w:line="240" w:lineRule="auto"/>
         <w:jc w:val="both"/>
@@ -4694,7 +5227,25 @@
           <w:sz w:val="28"/>
           <w:szCs w:val="28"/>
         </w:rPr>
-        <w:t>If hex[i] = 4 then go to step 15 else go to step 16</w:t>
+        <w:t xml:space="preserve">If </w:t>
+      </w:r>
+      <w:r>
+        <w:rPr>
+          <w:rFonts w:ascii="Times New Roman" w:hAnsi="Times New Roman" w:cs="Times New Roman"/>
+          <w:bCs/>
+          <w:sz w:val="28"/>
+          <w:szCs w:val="28"/>
+        </w:rPr>
+        <w:t>hex[i] = 4 then go to step 15 E</w:t>
+      </w:r>
+      <w:r>
+        <w:rPr>
+          <w:rFonts w:ascii="Times New Roman" w:hAnsi="Times New Roman" w:cs="Times New Roman"/>
+          <w:bCs/>
+          <w:sz w:val="28"/>
+          <w:szCs w:val="28"/>
+        </w:rPr>
+        <w:t>lse go to step 16</w:t>
       </w:r>
     </w:p>
     <w:p>
@@ -4702,7 +5253,7 @@
         <w:pStyle w:val="ListParagraph"/>
         <w:numPr>
           <w:ilvl w:val="0"/>
-          <w:numId w:val="6"/>
+          <w:numId w:val="11"/>
         </w:numPr>
         <w:spacing w:before="18" w:after="0" w:line="240" w:lineRule="auto"/>
         <w:jc w:val="both"/>
@@ -4725,8 +5276,8 @@
     </w:p>
     <w:p>
       <w:pPr>
-        <w:pStyle w:val="ListParagraph"/>
         <w:spacing w:before="18" w:after="0" w:line="240" w:lineRule="auto"/>
+        <w:ind w:left="720" w:firstLine="720"/>
         <w:jc w:val="both"/>
         <w:rPr>
           <w:rFonts w:ascii="Times New Roman" w:hAnsi="Times New Roman" w:cs="Times New Roman"/>
@@ -4742,7 +5293,7 @@
           <w:sz w:val="28"/>
           <w:szCs w:val="28"/>
         </w:rPr>
-        <w:t xml:space="preserve">        ii) Go to step 38</w:t>
+        <w:t>ii) Go to step 38</w:t>
       </w:r>
     </w:p>
     <w:p>
@@ -4750,7 +5301,7 @@
         <w:pStyle w:val="ListParagraph"/>
         <w:numPr>
           <w:ilvl w:val="0"/>
-          <w:numId w:val="6"/>
+          <w:numId w:val="11"/>
         </w:numPr>
         <w:spacing w:before="18" w:after="0" w:line="240" w:lineRule="auto"/>
         <w:jc w:val="both"/>
@@ -4768,7 +5319,25 @@
           <w:sz w:val="28"/>
           <w:szCs w:val="28"/>
         </w:rPr>
-        <w:t>If hex[i] = 5 then go to step 17 else go to step 18</w:t>
+        <w:t>If</w:t>
+      </w:r>
+      <w:r>
+        <w:rPr>
+          <w:rFonts w:ascii="Times New Roman" w:hAnsi="Times New Roman" w:cs="Times New Roman"/>
+          <w:bCs/>
+          <w:sz w:val="28"/>
+          <w:szCs w:val="28"/>
+        </w:rPr>
+        <w:t xml:space="preserve"> hex[i] = 5 then go to step 17 E</w:t>
+      </w:r>
+      <w:r>
+        <w:rPr>
+          <w:rFonts w:ascii="Times New Roman" w:hAnsi="Times New Roman" w:cs="Times New Roman"/>
+          <w:bCs/>
+          <w:sz w:val="28"/>
+          <w:szCs w:val="28"/>
+        </w:rPr>
+        <w:t>lse go to step 18</w:t>
       </w:r>
     </w:p>
     <w:p>
@@ -4776,7 +5345,7 @@
         <w:pStyle w:val="ListParagraph"/>
         <w:numPr>
           <w:ilvl w:val="0"/>
-          <w:numId w:val="6"/>
+          <w:numId w:val="11"/>
         </w:numPr>
         <w:spacing w:before="18" w:after="0" w:line="240" w:lineRule="auto"/>
         <w:jc w:val="both"/>
@@ -4800,7 +5369,7 @@
     <w:p>
       <w:pPr>
         <w:spacing w:before="18" w:after="0" w:line="240" w:lineRule="auto"/>
-        <w:ind w:left="720"/>
+        <w:ind w:left="720" w:firstLine="720"/>
         <w:jc w:val="both"/>
         <w:rPr>
           <w:rFonts w:ascii="Times New Roman" w:hAnsi="Times New Roman" w:cs="Times New Roman"/>
@@ -4816,7 +5385,7 @@
           <w:sz w:val="28"/>
           <w:szCs w:val="28"/>
         </w:rPr>
-        <w:t xml:space="preserve">        ii) Go to step 38</w:t>
+        <w:t>ii) Go to step 38</w:t>
       </w:r>
     </w:p>
     <w:p>
@@ -4824,7 +5393,7 @@
         <w:pStyle w:val="ListParagraph"/>
         <w:numPr>
           <w:ilvl w:val="0"/>
-          <w:numId w:val="6"/>
+          <w:numId w:val="11"/>
         </w:numPr>
         <w:spacing w:before="18" w:after="0" w:line="240" w:lineRule="auto"/>
         <w:jc w:val="both"/>
@@ -4842,8 +5411,25 @@
           <w:sz w:val="28"/>
           <w:szCs w:val="28"/>
         </w:rPr>
-        <w:lastRenderedPageBreak/>
-        <w:t>If hex[i] = 6 then go to step 19 else go to step 20</w:t>
+        <w:t>If</w:t>
+      </w:r>
+      <w:r>
+        <w:rPr>
+          <w:rFonts w:ascii="Times New Roman" w:hAnsi="Times New Roman" w:cs="Times New Roman"/>
+          <w:bCs/>
+          <w:sz w:val="28"/>
+          <w:szCs w:val="28"/>
+        </w:rPr>
+        <w:t xml:space="preserve"> hex[i] = 6 then go to step 19 E</w:t>
+      </w:r>
+      <w:r>
+        <w:rPr>
+          <w:rFonts w:ascii="Times New Roman" w:hAnsi="Times New Roman" w:cs="Times New Roman"/>
+          <w:bCs/>
+          <w:sz w:val="28"/>
+          <w:szCs w:val="28"/>
+        </w:rPr>
+        <w:t>lse go to step 20</w:t>
       </w:r>
     </w:p>
     <w:p>
@@ -4851,7 +5437,7 @@
         <w:pStyle w:val="ListParagraph"/>
         <w:numPr>
           <w:ilvl w:val="0"/>
-          <w:numId w:val="6"/>
+          <w:numId w:val="11"/>
         </w:numPr>
         <w:spacing w:before="18" w:after="0" w:line="240" w:lineRule="auto"/>
         <w:jc w:val="both"/>
@@ -4874,8 +5460,8 @@
     </w:p>
     <w:p>
       <w:pPr>
-        <w:pStyle w:val="ListParagraph"/>
         <w:spacing w:before="18" w:after="0" w:line="240" w:lineRule="auto"/>
+        <w:ind w:left="720" w:firstLine="720"/>
         <w:jc w:val="both"/>
         <w:rPr>
           <w:rFonts w:ascii="Times New Roman" w:hAnsi="Times New Roman" w:cs="Times New Roman"/>
@@ -4891,7 +5477,7 @@
           <w:sz w:val="28"/>
           <w:szCs w:val="28"/>
         </w:rPr>
-        <w:t xml:space="preserve">        ii) Go to step 38</w:t>
+        <w:t>ii) Go to step 38</w:t>
       </w:r>
     </w:p>
     <w:p>
@@ -4899,7 +5485,7 @@
         <w:pStyle w:val="ListParagraph"/>
         <w:numPr>
           <w:ilvl w:val="0"/>
-          <w:numId w:val="6"/>
+          <w:numId w:val="11"/>
         </w:numPr>
         <w:spacing w:before="18" w:after="0" w:line="240" w:lineRule="auto"/>
         <w:jc w:val="both"/>
@@ -4917,7 +5503,25 @@
           <w:sz w:val="28"/>
           <w:szCs w:val="28"/>
         </w:rPr>
-        <w:t>If hex[i] = 7 then go to step 21 else go to step 22</w:t>
+        <w:t>If</w:t>
+      </w:r>
+      <w:r>
+        <w:rPr>
+          <w:rFonts w:ascii="Times New Roman" w:hAnsi="Times New Roman" w:cs="Times New Roman"/>
+          <w:bCs/>
+          <w:sz w:val="28"/>
+          <w:szCs w:val="28"/>
+        </w:rPr>
+        <w:t xml:space="preserve"> hex[i] = 7 then go to step 21 E</w:t>
+      </w:r>
+      <w:r>
+        <w:rPr>
+          <w:rFonts w:ascii="Times New Roman" w:hAnsi="Times New Roman" w:cs="Times New Roman"/>
+          <w:bCs/>
+          <w:sz w:val="28"/>
+          <w:szCs w:val="28"/>
+        </w:rPr>
+        <w:t>lse go to step 22</w:t>
       </w:r>
     </w:p>
     <w:p>
@@ -4925,7 +5529,7 @@
         <w:pStyle w:val="ListParagraph"/>
         <w:numPr>
           <w:ilvl w:val="0"/>
-          <w:numId w:val="6"/>
+          <w:numId w:val="11"/>
         </w:numPr>
         <w:spacing w:before="18" w:after="0" w:line="240" w:lineRule="auto"/>
         <w:jc w:val="both"/>
@@ -4948,8 +5552,8 @@
     </w:p>
     <w:p>
       <w:pPr>
-        <w:pStyle w:val="ListParagraph"/>
         <w:spacing w:before="18" w:after="0" w:line="240" w:lineRule="auto"/>
+        <w:ind w:left="720" w:firstLine="720"/>
         <w:jc w:val="both"/>
         <w:rPr>
           <w:rFonts w:ascii="Times New Roman" w:hAnsi="Times New Roman" w:cs="Times New Roman"/>
@@ -4965,7 +5569,7 @@
           <w:sz w:val="28"/>
           <w:szCs w:val="28"/>
         </w:rPr>
-        <w:t xml:space="preserve">        ii) Go to step 38</w:t>
+        <w:t>ii) Go to step 38</w:t>
       </w:r>
     </w:p>
     <w:p>
@@ -4973,7 +5577,7 @@
         <w:pStyle w:val="ListParagraph"/>
         <w:numPr>
           <w:ilvl w:val="0"/>
-          <w:numId w:val="6"/>
+          <w:numId w:val="11"/>
         </w:numPr>
         <w:spacing w:before="18" w:after="0" w:line="240" w:lineRule="auto"/>
         <w:jc w:val="both"/>
@@ -4991,7 +5595,25 @@
           <w:sz w:val="28"/>
           <w:szCs w:val="28"/>
         </w:rPr>
-        <w:t>If hex[i] = 8 then go to step 23 else go to step 24</w:t>
+        <w:t>If</w:t>
+      </w:r>
+      <w:r>
+        <w:rPr>
+          <w:rFonts w:ascii="Times New Roman" w:hAnsi="Times New Roman" w:cs="Times New Roman"/>
+          <w:bCs/>
+          <w:sz w:val="28"/>
+          <w:szCs w:val="28"/>
+        </w:rPr>
+        <w:t xml:space="preserve"> hex[i] = 8 then go to step 23 E</w:t>
+      </w:r>
+      <w:r>
+        <w:rPr>
+          <w:rFonts w:ascii="Times New Roman" w:hAnsi="Times New Roman" w:cs="Times New Roman"/>
+          <w:bCs/>
+          <w:sz w:val="28"/>
+          <w:szCs w:val="28"/>
+        </w:rPr>
+        <w:t>lse go to step 24</w:t>
       </w:r>
     </w:p>
     <w:p>
@@ -4999,7 +5621,7 @@
         <w:pStyle w:val="ListParagraph"/>
         <w:numPr>
           <w:ilvl w:val="0"/>
-          <w:numId w:val="6"/>
+          <w:numId w:val="11"/>
         </w:numPr>
         <w:spacing w:before="18" w:after="0" w:line="240" w:lineRule="auto"/>
         <w:jc w:val="both"/>
@@ -5017,13 +5639,14 @@
           <w:sz w:val="28"/>
           <w:szCs w:val="28"/>
         </w:rPr>
+        <w:lastRenderedPageBreak/>
         <w:t>i) Set value = 8// case 8</w:t>
       </w:r>
     </w:p>
     <w:p>
       <w:pPr>
-        <w:pStyle w:val="ListParagraph"/>
         <w:spacing w:before="18" w:after="0" w:line="240" w:lineRule="auto"/>
+        <w:ind w:left="720" w:firstLine="720"/>
         <w:jc w:val="both"/>
         <w:rPr>
           <w:rFonts w:ascii="Times New Roman" w:hAnsi="Times New Roman" w:cs="Times New Roman"/>
@@ -5039,7 +5662,7 @@
           <w:sz w:val="28"/>
           <w:szCs w:val="28"/>
         </w:rPr>
-        <w:t xml:space="preserve">            ii) Go to step 38</w:t>
+        <w:t>ii) Go to step 38</w:t>
       </w:r>
     </w:p>
     <w:p>
@@ -5047,7 +5670,7 @@
         <w:pStyle w:val="ListParagraph"/>
         <w:numPr>
           <w:ilvl w:val="0"/>
-          <w:numId w:val="6"/>
+          <w:numId w:val="11"/>
         </w:numPr>
         <w:spacing w:before="18" w:after="0" w:line="240" w:lineRule="auto"/>
         <w:jc w:val="both"/>
@@ -5065,7 +5688,25 @@
           <w:sz w:val="28"/>
           <w:szCs w:val="28"/>
         </w:rPr>
-        <w:t>If hex[i] = 9 then go to step 25 else go to step 26</w:t>
+        <w:t>If</w:t>
+      </w:r>
+      <w:r>
+        <w:rPr>
+          <w:rFonts w:ascii="Times New Roman" w:hAnsi="Times New Roman" w:cs="Times New Roman"/>
+          <w:bCs/>
+          <w:sz w:val="28"/>
+          <w:szCs w:val="28"/>
+        </w:rPr>
+        <w:t xml:space="preserve"> hex[i] = 9 then go to step 25 E</w:t>
+      </w:r>
+      <w:r>
+        <w:rPr>
+          <w:rFonts w:ascii="Times New Roman" w:hAnsi="Times New Roman" w:cs="Times New Roman"/>
+          <w:bCs/>
+          <w:sz w:val="28"/>
+          <w:szCs w:val="28"/>
+        </w:rPr>
+        <w:t>lse go to step 26</w:t>
       </w:r>
     </w:p>
     <w:p>
@@ -5073,7 +5714,7 @@
         <w:pStyle w:val="ListParagraph"/>
         <w:numPr>
           <w:ilvl w:val="0"/>
-          <w:numId w:val="6"/>
+          <w:numId w:val="11"/>
         </w:numPr>
         <w:spacing w:before="18" w:after="0" w:line="240" w:lineRule="auto"/>
         <w:jc w:val="both"/>
@@ -5096,8 +5737,8 @@
     </w:p>
     <w:p>
       <w:pPr>
-        <w:pStyle w:val="ListParagraph"/>
         <w:spacing w:before="18" w:after="0" w:line="240" w:lineRule="auto"/>
+        <w:ind w:left="720" w:firstLine="720"/>
         <w:jc w:val="both"/>
         <w:rPr>
           <w:rFonts w:ascii="Times New Roman" w:hAnsi="Times New Roman" w:cs="Times New Roman"/>
@@ -5113,7 +5754,7 @@
           <w:sz w:val="28"/>
           <w:szCs w:val="28"/>
         </w:rPr>
-        <w:t xml:space="preserve">            ii) Go to step 38</w:t>
+        <w:t>ii) Go to step 38</w:t>
       </w:r>
     </w:p>
     <w:p>
@@ -5121,7 +5762,7 @@
         <w:pStyle w:val="ListParagraph"/>
         <w:numPr>
           <w:ilvl w:val="0"/>
-          <w:numId w:val="6"/>
+          <w:numId w:val="11"/>
         </w:numPr>
         <w:spacing w:before="18" w:after="0" w:line="240" w:lineRule="auto"/>
         <w:jc w:val="both"/>
@@ -5139,7 +5780,25 @@
           <w:sz w:val="28"/>
           <w:szCs w:val="28"/>
         </w:rPr>
-        <w:t>If hex[i] = 10 then go to step 27 else go to step 28</w:t>
+        <w:t xml:space="preserve">If hex[i] = 10 then go to step 27 </w:t>
+      </w:r>
+      <w:r>
+        <w:rPr>
+          <w:rFonts w:ascii="Times New Roman" w:hAnsi="Times New Roman" w:cs="Times New Roman"/>
+          <w:bCs/>
+          <w:sz w:val="28"/>
+          <w:szCs w:val="28"/>
+        </w:rPr>
+        <w:t>E</w:t>
+      </w:r>
+      <w:r>
+        <w:rPr>
+          <w:rFonts w:ascii="Times New Roman" w:hAnsi="Times New Roman" w:cs="Times New Roman"/>
+          <w:bCs/>
+          <w:sz w:val="28"/>
+          <w:szCs w:val="28"/>
+        </w:rPr>
+        <w:t>lse go to step 28</w:t>
       </w:r>
     </w:p>
     <w:p>
@@ -5147,7 +5806,7 @@
         <w:pStyle w:val="ListParagraph"/>
         <w:numPr>
           <w:ilvl w:val="0"/>
-          <w:numId w:val="6"/>
+          <w:numId w:val="11"/>
         </w:numPr>
         <w:spacing w:before="18" w:after="0" w:line="240" w:lineRule="auto"/>
         <w:jc w:val="both"/>
@@ -5170,8 +5829,8 @@
     </w:p>
     <w:p>
       <w:pPr>
-        <w:pStyle w:val="ListParagraph"/>
         <w:spacing w:before="18" w:after="0" w:line="240" w:lineRule="auto"/>
+        <w:ind w:left="720" w:firstLine="720"/>
         <w:jc w:val="both"/>
         <w:rPr>
           <w:rFonts w:ascii="Times New Roman" w:hAnsi="Times New Roman" w:cs="Times New Roman"/>
@@ -5187,7 +5846,7 @@
           <w:sz w:val="28"/>
           <w:szCs w:val="28"/>
         </w:rPr>
-        <w:t xml:space="preserve">            ii) Go to step 38</w:t>
+        <w:t>ii) Go to step 38</w:t>
       </w:r>
     </w:p>
     <w:p>
@@ -5195,7 +5854,7 @@
         <w:pStyle w:val="ListParagraph"/>
         <w:numPr>
           <w:ilvl w:val="0"/>
-          <w:numId w:val="6"/>
+          <w:numId w:val="11"/>
         </w:numPr>
         <w:spacing w:before="18" w:after="0" w:line="240" w:lineRule="auto"/>
         <w:jc w:val="both"/>
@@ -5213,7 +5872,25 @@
           <w:sz w:val="28"/>
           <w:szCs w:val="28"/>
         </w:rPr>
-        <w:t>If hex[i] = 11 then go to step 29 else go to step 30</w:t>
+        <w:t xml:space="preserve">If </w:t>
+      </w:r>
+      <w:r>
+        <w:rPr>
+          <w:rFonts w:ascii="Times New Roman" w:hAnsi="Times New Roman" w:cs="Times New Roman"/>
+          <w:bCs/>
+          <w:sz w:val="28"/>
+          <w:szCs w:val="28"/>
+        </w:rPr>
+        <w:t>hex[i] = 11 then go to step 29 E</w:t>
+      </w:r>
+      <w:r>
+        <w:rPr>
+          <w:rFonts w:ascii="Times New Roman" w:hAnsi="Times New Roman" w:cs="Times New Roman"/>
+          <w:bCs/>
+          <w:sz w:val="28"/>
+          <w:szCs w:val="28"/>
+        </w:rPr>
+        <w:t>lse go to step 30</w:t>
       </w:r>
     </w:p>
     <w:p>
@@ -5221,7 +5898,7 @@
         <w:pStyle w:val="ListParagraph"/>
         <w:numPr>
           <w:ilvl w:val="0"/>
-          <w:numId w:val="6"/>
+          <w:numId w:val="11"/>
         </w:numPr>
         <w:spacing w:before="18" w:after="0" w:line="240" w:lineRule="auto"/>
         <w:jc w:val="both"/>
@@ -5244,8 +5921,8 @@
     </w:p>
     <w:p>
       <w:pPr>
-        <w:pStyle w:val="ListParagraph"/>
         <w:spacing w:before="18" w:after="0" w:line="240" w:lineRule="auto"/>
+        <w:ind w:left="1440"/>
         <w:jc w:val="both"/>
         <w:rPr>
           <w:rFonts w:ascii="Times New Roman" w:hAnsi="Times New Roman" w:cs="Times New Roman"/>
@@ -5261,7 +5938,7 @@
           <w:sz w:val="28"/>
           <w:szCs w:val="28"/>
         </w:rPr>
-        <w:t xml:space="preserve">            ii) Go to step 38</w:t>
+        <w:t>ii) Go to step 38</w:t>
       </w:r>
     </w:p>
     <w:p>
@@ -5269,7 +5946,7 @@
         <w:pStyle w:val="ListParagraph"/>
         <w:numPr>
           <w:ilvl w:val="0"/>
-          <w:numId w:val="6"/>
+          <w:numId w:val="11"/>
         </w:numPr>
         <w:spacing w:before="18" w:after="0" w:line="240" w:lineRule="auto"/>
         <w:jc w:val="both"/>
@@ -5287,7 +5964,25 @@
           <w:sz w:val="28"/>
           <w:szCs w:val="28"/>
         </w:rPr>
-        <w:t>If hex[i] = 12 then go to step 31 else go to step 32</w:t>
+        <w:t xml:space="preserve">If </w:t>
+      </w:r>
+      <w:r>
+        <w:rPr>
+          <w:rFonts w:ascii="Times New Roman" w:hAnsi="Times New Roman" w:cs="Times New Roman"/>
+          <w:bCs/>
+          <w:sz w:val="28"/>
+          <w:szCs w:val="28"/>
+        </w:rPr>
+        <w:t>hex[i] = 12 then go to step 31 E</w:t>
+      </w:r>
+      <w:r>
+        <w:rPr>
+          <w:rFonts w:ascii="Times New Roman" w:hAnsi="Times New Roman" w:cs="Times New Roman"/>
+          <w:bCs/>
+          <w:sz w:val="28"/>
+          <w:szCs w:val="28"/>
+        </w:rPr>
+        <w:t>lse go to step 32</w:t>
       </w:r>
     </w:p>
     <w:p>
@@ -5295,7 +5990,7 @@
         <w:pStyle w:val="ListParagraph"/>
         <w:numPr>
           <w:ilvl w:val="0"/>
-          <w:numId w:val="6"/>
+          <w:numId w:val="11"/>
         </w:numPr>
         <w:spacing w:before="18" w:after="0" w:line="240" w:lineRule="auto"/>
         <w:jc w:val="both"/>
@@ -5318,8 +6013,8 @@
     </w:p>
     <w:p>
       <w:pPr>
-        <w:pStyle w:val="ListParagraph"/>
         <w:spacing w:before="18" w:after="0" w:line="240" w:lineRule="auto"/>
+        <w:ind w:left="720" w:firstLine="720"/>
         <w:jc w:val="both"/>
         <w:rPr>
           <w:rFonts w:ascii="Times New Roman" w:hAnsi="Times New Roman" w:cs="Times New Roman"/>
@@ -5335,7 +6030,7 @@
           <w:sz w:val="28"/>
           <w:szCs w:val="28"/>
         </w:rPr>
-        <w:t xml:space="preserve">            ii) Go to step 38</w:t>
+        <w:t>ii) Go to step 38</w:t>
       </w:r>
     </w:p>
     <w:p>
@@ -5343,7 +6038,7 @@
         <w:pStyle w:val="ListParagraph"/>
         <w:numPr>
           <w:ilvl w:val="0"/>
-          <w:numId w:val="6"/>
+          <w:numId w:val="11"/>
         </w:numPr>
         <w:spacing w:before="18" w:after="0" w:line="240" w:lineRule="auto"/>
         <w:jc w:val="both"/>
@@ -5361,7 +6056,25 @@
           <w:sz w:val="28"/>
           <w:szCs w:val="28"/>
         </w:rPr>
-        <w:t>If hex[i] = 13 then go to step 33 else go to step 34</w:t>
+        <w:t>If hex[i] =</w:t>
+      </w:r>
+      <w:r>
+        <w:rPr>
+          <w:rFonts w:ascii="Times New Roman" w:hAnsi="Times New Roman" w:cs="Times New Roman"/>
+          <w:bCs/>
+          <w:sz w:val="28"/>
+          <w:szCs w:val="28"/>
+        </w:rPr>
+        <w:t xml:space="preserve"> 13 then go to step 33 E</w:t>
+      </w:r>
+      <w:r>
+        <w:rPr>
+          <w:rFonts w:ascii="Times New Roman" w:hAnsi="Times New Roman" w:cs="Times New Roman"/>
+          <w:bCs/>
+          <w:sz w:val="28"/>
+          <w:szCs w:val="28"/>
+        </w:rPr>
+        <w:t>lse go to step 34</w:t>
       </w:r>
     </w:p>
     <w:p>
@@ -5369,7 +6082,7 @@
         <w:pStyle w:val="ListParagraph"/>
         <w:numPr>
           <w:ilvl w:val="0"/>
-          <w:numId w:val="6"/>
+          <w:numId w:val="11"/>
         </w:numPr>
         <w:spacing w:before="18" w:after="0" w:line="240" w:lineRule="auto"/>
         <w:jc w:val="both"/>
@@ -5392,8 +6105,8 @@
     </w:p>
     <w:p>
       <w:pPr>
-        <w:pStyle w:val="ListParagraph"/>
         <w:spacing w:before="18" w:after="0" w:line="240" w:lineRule="auto"/>
+        <w:ind w:left="720" w:firstLine="720"/>
         <w:jc w:val="both"/>
         <w:rPr>
           <w:rFonts w:ascii="Times New Roman" w:hAnsi="Times New Roman" w:cs="Times New Roman"/>
@@ -5409,7 +6122,7 @@
           <w:sz w:val="28"/>
           <w:szCs w:val="28"/>
         </w:rPr>
-        <w:t xml:space="preserve">            ii) Go to step 38</w:t>
+        <w:t>ii) Go to step 38</w:t>
       </w:r>
     </w:p>
     <w:p>
@@ -5417,7 +6130,7 @@
         <w:pStyle w:val="ListParagraph"/>
         <w:numPr>
           <w:ilvl w:val="0"/>
-          <w:numId w:val="6"/>
+          <w:numId w:val="11"/>
         </w:numPr>
         <w:spacing w:before="18" w:after="0" w:line="240" w:lineRule="auto"/>
         <w:jc w:val="both"/>
@@ -5435,7 +6148,25 @@
           <w:sz w:val="28"/>
           <w:szCs w:val="28"/>
         </w:rPr>
-        <w:t>If hex[i] = 14 then go to step 35 else go to step 36</w:t>
+        <w:t xml:space="preserve">If </w:t>
+      </w:r>
+      <w:r>
+        <w:rPr>
+          <w:rFonts w:ascii="Times New Roman" w:hAnsi="Times New Roman" w:cs="Times New Roman"/>
+          <w:bCs/>
+          <w:sz w:val="28"/>
+          <w:szCs w:val="28"/>
+        </w:rPr>
+        <w:t>hex[i] = 14 then go to step 35 E</w:t>
+      </w:r>
+      <w:r>
+        <w:rPr>
+          <w:rFonts w:ascii="Times New Roman" w:hAnsi="Times New Roman" w:cs="Times New Roman"/>
+          <w:bCs/>
+          <w:sz w:val="28"/>
+          <w:szCs w:val="28"/>
+        </w:rPr>
+        <w:t>lse go to step 36</w:t>
       </w:r>
     </w:p>
     <w:p>
@@ -5443,7 +6174,7 @@
         <w:pStyle w:val="ListParagraph"/>
         <w:numPr>
           <w:ilvl w:val="0"/>
-          <w:numId w:val="6"/>
+          <w:numId w:val="11"/>
         </w:numPr>
         <w:spacing w:before="18" w:after="0" w:line="240" w:lineRule="auto"/>
         <w:jc w:val="both"/>
@@ -5466,8 +6197,8 @@
     </w:p>
     <w:p>
       <w:pPr>
-        <w:pStyle w:val="ListParagraph"/>
         <w:spacing w:before="18" w:after="0" w:line="240" w:lineRule="auto"/>
+        <w:ind w:left="720" w:firstLine="720"/>
         <w:jc w:val="both"/>
         <w:rPr>
           <w:rFonts w:ascii="Times New Roman" w:hAnsi="Times New Roman" w:cs="Times New Roman"/>
@@ -5483,7 +6214,7 @@
           <w:sz w:val="28"/>
           <w:szCs w:val="28"/>
         </w:rPr>
-        <w:t xml:space="preserve">        ii) Go to step 38</w:t>
+        <w:t>ii) Go to step 38</w:t>
       </w:r>
     </w:p>
     <w:p>
@@ -5491,7 +6222,7 @@
         <w:pStyle w:val="ListParagraph"/>
         <w:numPr>
           <w:ilvl w:val="0"/>
-          <w:numId w:val="6"/>
+          <w:numId w:val="11"/>
         </w:numPr>
         <w:spacing w:before="18" w:after="0" w:line="240" w:lineRule="auto"/>
         <w:jc w:val="both"/>
@@ -5509,7 +6240,25 @@
           <w:sz w:val="28"/>
           <w:szCs w:val="28"/>
         </w:rPr>
-        <w:t>If hex[i] = 15 then go to step 37 else go to step 38</w:t>
+        <w:t>If hex[i] = 15 then go to ste</w:t>
+      </w:r>
+      <w:r>
+        <w:rPr>
+          <w:rFonts w:ascii="Times New Roman" w:hAnsi="Times New Roman" w:cs="Times New Roman"/>
+          <w:bCs/>
+          <w:sz w:val="28"/>
+          <w:szCs w:val="28"/>
+        </w:rPr>
+        <w:t>p 37 E</w:t>
+      </w:r>
+      <w:r>
+        <w:rPr>
+          <w:rFonts w:ascii="Times New Roman" w:hAnsi="Times New Roman" w:cs="Times New Roman"/>
+          <w:bCs/>
+          <w:sz w:val="28"/>
+          <w:szCs w:val="28"/>
+        </w:rPr>
+        <w:t>lse go to step 38</w:t>
       </w:r>
     </w:p>
     <w:p>
@@ -5517,7 +6266,7 @@
         <w:pStyle w:val="ListParagraph"/>
         <w:numPr>
           <w:ilvl w:val="0"/>
-          <w:numId w:val="6"/>
+          <w:numId w:val="11"/>
         </w:numPr>
         <w:spacing w:before="18" w:after="0" w:line="240" w:lineRule="auto"/>
         <w:jc w:val="both"/>
@@ -5540,8 +6289,8 @@
     </w:p>
     <w:p>
       <w:pPr>
-        <w:pStyle w:val="ListParagraph"/>
         <w:spacing w:before="18" w:after="0" w:line="240" w:lineRule="auto"/>
+        <w:ind w:left="720" w:firstLine="720"/>
         <w:jc w:val="both"/>
         <w:rPr>
           <w:rFonts w:ascii="Times New Roman" w:hAnsi="Times New Roman" w:cs="Times New Roman"/>
@@ -5557,13 +6306,13 @@
           <w:sz w:val="28"/>
           <w:szCs w:val="28"/>
         </w:rPr>
-        <w:t xml:space="preserve">        ii) Go to step 38</w:t>
-      </w:r>
-    </w:p>
-    <w:p>
-      <w:pPr>
-        <w:pStyle w:val="ListParagraph"/>
+        <w:t>ii) Go to step 38</w:t>
+      </w:r>
+    </w:p>
+    <w:p>
+      <w:pPr>
         <w:spacing w:before="18" w:after="0" w:line="240" w:lineRule="auto"/>
+        <w:ind w:left="720" w:firstLine="720"/>
         <w:jc w:val="both"/>
         <w:rPr>
           <w:rFonts w:ascii="Times New Roman" w:hAnsi="Times New Roman" w:cs="Times New Roman"/>
@@ -5576,11 +6325,10 @@
         <w:rPr>
           <w:rFonts w:ascii="Times New Roman" w:hAnsi="Times New Roman" w:cs="Times New Roman"/>
           <w:bCs/>
-          <w:color w:val="FF0000"/>
-          <w:sz w:val="28"/>
-          <w:szCs w:val="28"/>
-        </w:rPr>
-        <w:t xml:space="preserve">        </w:t>
+          <w:sz w:val="28"/>
+          <w:szCs w:val="28"/>
+        </w:rPr>
+        <w:t xml:space="preserve">[End of </w:t>
       </w:r>
       <w:r>
         <w:rPr>
@@ -5589,7 +6337,16 @@
           <w:sz w:val="28"/>
           <w:szCs w:val="28"/>
         </w:rPr>
-        <w:t>[End of switch case block]</w:t>
+        <w:t xml:space="preserve">If-Else </w:t>
+      </w:r>
+      <w:r>
+        <w:rPr>
+          <w:rFonts w:ascii="Times New Roman" w:hAnsi="Times New Roman" w:cs="Times New Roman"/>
+          <w:bCs/>
+          <w:sz w:val="28"/>
+          <w:szCs w:val="28"/>
+        </w:rPr>
+        <w:t>block]</w:t>
       </w:r>
     </w:p>
     <w:p>
@@ -5597,7 +6354,7 @@
         <w:pStyle w:val="ListParagraph"/>
         <w:numPr>
           <w:ilvl w:val="0"/>
-          <w:numId w:val="6"/>
+          <w:numId w:val="11"/>
         </w:numPr>
         <w:spacing w:after="0"/>
         <w:jc w:val="both"/>
@@ -5613,7 +6370,7 @@
           <w:sz w:val="28"/>
           <w:szCs w:val="28"/>
         </w:rPr>
-        <w:t xml:space="preserve">Set decimal = decimal + value * </w:t>
+        <w:t>Set decimal = decimal + value*(</w:t>
       </w:r>
       <w:proofErr w:type="spellStart"/>
       <w:r>
@@ -5631,7 +6388,7 @@
           <w:sz w:val="28"/>
           <w:szCs w:val="28"/>
         </w:rPr>
-        <w:t xml:space="preserve"> </w:t>
+        <w:t>)</w:t>
       </w:r>
       <w:r>
         <w:rPr>
@@ -5648,7 +6405,7 @@
         <w:pStyle w:val="ListParagraph"/>
         <w:numPr>
           <w:ilvl w:val="0"/>
-          <w:numId w:val="6"/>
+          <w:numId w:val="11"/>
         </w:numPr>
         <w:spacing w:after="0"/>
         <w:jc w:val="both"/>
@@ -5672,7 +6429,7 @@
         <w:pStyle w:val="ListParagraph"/>
         <w:numPr>
           <w:ilvl w:val="0"/>
-          <w:numId w:val="6"/>
+          <w:numId w:val="11"/>
         </w:numPr>
         <w:spacing w:after="0"/>
         <w:jc w:val="both"/>
@@ -5693,22 +6450,48 @@
     </w:p>
     <w:p>
       <w:pPr>
-        <w:pStyle w:val="ListParagraph"/>
-        <w:spacing w:after="0"/>
-        <w:jc w:val="both"/>
-        <w:rPr>
-          <w:rFonts w:ascii="Times New Roman" w:hAnsi="Times New Roman" w:cs="Times New Roman"/>
-          <w:sz w:val="28"/>
-          <w:szCs w:val="28"/>
-        </w:rPr>
-      </w:pPr>
-      <w:r>
-        <w:rPr>
-          <w:rFonts w:ascii="Times New Roman" w:hAnsi="Times New Roman" w:cs="Times New Roman"/>
-          <w:sz w:val="28"/>
-          <w:szCs w:val="28"/>
-        </w:rPr>
-        <w:t xml:space="preserve">         [End of for loop]</w:t>
+        <w:spacing w:after="0"/>
+        <w:ind w:left="720" w:firstLine="720"/>
+        <w:jc w:val="both"/>
+        <w:rPr>
+          <w:rFonts w:ascii="Times New Roman" w:hAnsi="Times New Roman" w:cs="Times New Roman"/>
+          <w:sz w:val="28"/>
+          <w:szCs w:val="28"/>
+        </w:rPr>
+      </w:pPr>
+      <w:r>
+        <w:rPr>
+          <w:rFonts w:ascii="Times New Roman" w:hAnsi="Times New Roman" w:cs="Times New Roman"/>
+          <w:sz w:val="28"/>
+          <w:szCs w:val="28"/>
+        </w:rPr>
+        <w:t xml:space="preserve">[End of </w:t>
+      </w:r>
+      <w:proofErr w:type="gramStart"/>
+      <w:r>
+        <w:rPr>
+          <w:rFonts w:ascii="Times New Roman" w:hAnsi="Times New Roman" w:cs="Times New Roman"/>
+          <w:sz w:val="28"/>
+          <w:szCs w:val="28"/>
+        </w:rPr>
+        <w:t>F</w:t>
+      </w:r>
+      <w:r>
+        <w:rPr>
+          <w:rFonts w:ascii="Times New Roman" w:hAnsi="Times New Roman" w:cs="Times New Roman"/>
+          <w:sz w:val="28"/>
+          <w:szCs w:val="28"/>
+        </w:rPr>
+        <w:t>or</w:t>
+      </w:r>
+      <w:proofErr w:type="gramEnd"/>
+      <w:r>
+        <w:rPr>
+          <w:rFonts w:ascii="Times New Roman" w:hAnsi="Times New Roman" w:cs="Times New Roman"/>
+          <w:sz w:val="28"/>
+          <w:szCs w:val="28"/>
+        </w:rPr>
+        <w:t xml:space="preserve"> loop]</w:t>
       </w:r>
     </w:p>
     <w:p>
@@ -5716,7 +6499,7 @@
         <w:pStyle w:val="ListParagraph"/>
         <w:numPr>
           <w:ilvl w:val="0"/>
-          <w:numId w:val="6"/>
+          <w:numId w:val="11"/>
         </w:numPr>
         <w:spacing w:after="0"/>
         <w:jc w:val="both"/>
@@ -5740,7 +6523,7 @@
         <w:pStyle w:val="ListParagraph"/>
         <w:numPr>
           <w:ilvl w:val="0"/>
-          <w:numId w:val="6"/>
+          <w:numId w:val="11"/>
         </w:numPr>
         <w:spacing w:after="0"/>
         <w:jc w:val="both"/>
@@ -5761,22 +6544,22 @@
     </w:p>
     <w:p>
       <w:pPr>
-        <w:pStyle w:val="ListParagraph"/>
-        <w:spacing w:after="0"/>
-        <w:jc w:val="both"/>
-        <w:rPr>
-          <w:rFonts w:ascii="Times New Roman" w:hAnsi="Times New Roman" w:cs="Times New Roman"/>
-          <w:sz w:val="28"/>
-          <w:szCs w:val="28"/>
-        </w:rPr>
-      </w:pPr>
-      <w:r>
-        <w:rPr>
-          <w:rFonts w:ascii="Times New Roman" w:hAnsi="Times New Roman" w:cs="Times New Roman"/>
-          <w:sz w:val="28"/>
-          <w:szCs w:val="28"/>
-        </w:rPr>
-        <w:t xml:space="preserve">         [End of method </w:t>
+        <w:spacing w:after="0"/>
+        <w:ind w:left="720" w:firstLine="720"/>
+        <w:jc w:val="both"/>
+        <w:rPr>
+          <w:rFonts w:ascii="Times New Roman" w:hAnsi="Times New Roman" w:cs="Times New Roman"/>
+          <w:sz w:val="28"/>
+          <w:szCs w:val="28"/>
+        </w:rPr>
+      </w:pPr>
+      <w:r>
+        <w:rPr>
+          <w:rFonts w:ascii="Times New Roman" w:hAnsi="Times New Roman" w:cs="Times New Roman"/>
+          <w:sz w:val="28"/>
+          <w:szCs w:val="28"/>
+        </w:rPr>
+        <w:t xml:space="preserve">[End of method </w:t>
       </w:r>
       <w:proofErr w:type="gramStart"/>
       <w:r>
@@ -5799,42 +6582,27 @@
     </w:p>
     <w:p>
       <w:pPr>
-        <w:pStyle w:val="ListParagraph"/>
-        <w:spacing w:after="0"/>
-        <w:jc w:val="both"/>
-        <w:rPr>
-          <w:rFonts w:ascii="Times New Roman" w:hAnsi="Times New Roman" w:cs="Times New Roman"/>
-          <w:sz w:val="28"/>
-          <w:szCs w:val="28"/>
-        </w:rPr>
-      </w:pPr>
-    </w:p>
-    <w:p>
-      <w:pPr>
-        <w:spacing w:after="0"/>
+        <w:spacing w:before="240" w:line="120" w:lineRule="auto"/>
         <w:jc w:val="both"/>
         <w:rPr>
           <w:rFonts w:ascii="Times New Roman" w:hAnsi="Times New Roman" w:cs="Times New Roman"/>
           <w:b/>
-          <w:sz w:val="32"/>
-          <w:szCs w:val="32"/>
-        </w:rPr>
-      </w:pPr>
-      <w:r>
-        <w:rPr>
-          <w:rFonts w:ascii="Times New Roman" w:hAnsi="Times New Roman" w:cs="Times New Roman"/>
-          <w:b/>
-          <w:sz w:val="32"/>
-          <w:szCs w:val="32"/>
-        </w:rPr>
-        <w:lastRenderedPageBreak/>
+          <w:sz w:val="28"/>
+          <w:szCs w:val="28"/>
+        </w:rPr>
+      </w:pPr>
+      <w:r>
+        <w:rPr>
+          <w:rFonts w:ascii="Times New Roman" w:hAnsi="Times New Roman" w:cs="Times New Roman"/>
+          <w:sz w:val="32"/>
+          <w:szCs w:val="32"/>
+        </w:rPr>
         <w:t xml:space="preserve">Algorithm for method </w:t>
       </w:r>
       <w:proofErr w:type="gramStart"/>
       <w:r>
         <w:rPr>
           <w:rFonts w:ascii="Times New Roman" w:hAnsi="Times New Roman" w:cs="Times New Roman"/>
-          <w:b/>
           <w:sz w:val="32"/>
           <w:szCs w:val="32"/>
         </w:rPr>
@@ -5844,7 +6612,6 @@
       <w:r>
         <w:rPr>
           <w:rFonts w:ascii="Times New Roman" w:hAnsi="Times New Roman" w:cs="Times New Roman"/>
-          <w:b/>
           <w:sz w:val="32"/>
           <w:szCs w:val="32"/>
         </w:rPr>
@@ -5853,31 +6620,18 @@
       <w:r>
         <w:rPr>
           <w:rFonts w:ascii="Times New Roman" w:hAnsi="Times New Roman" w:cs="Times New Roman"/>
-          <w:b/>
-          <w:sz w:val="32"/>
-          <w:szCs w:val="32"/>
-        </w:rPr>
-        <w:t>[25] , i):</w:t>
-      </w:r>
-    </w:p>
-    <w:p>
-      <w:pPr>
-        <w:spacing w:after="0"/>
-        <w:jc w:val="both"/>
-        <w:rPr>
-          <w:rFonts w:ascii="Times New Roman" w:hAnsi="Times New Roman" w:cs="Times New Roman"/>
-          <w:b/>
-          <w:sz w:val="28"/>
-          <w:szCs w:val="28"/>
-        </w:rPr>
-      </w:pPr>
+          <w:sz w:val="32"/>
+          <w:szCs w:val="32"/>
+        </w:rPr>
+        <w:t>[25], i):</w:t>
+      </w:r>
     </w:p>
     <w:p>
       <w:pPr>
         <w:pStyle w:val="ListParagraph"/>
         <w:numPr>
           <w:ilvl w:val="0"/>
-          <w:numId w:val="7"/>
+          <w:numId w:val="10"/>
         </w:numPr>
         <w:spacing w:after="0"/>
         <w:jc w:val="both"/>
@@ -5917,7 +6671,7 @@
         <w:pStyle w:val="ListParagraph"/>
         <w:numPr>
           <w:ilvl w:val="0"/>
-          <w:numId w:val="7"/>
+          <w:numId w:val="10"/>
         </w:numPr>
         <w:spacing w:after="0"/>
         <w:jc w:val="both"/>
@@ -5941,7 +6695,7 @@
         <w:pStyle w:val="ListParagraph"/>
         <w:numPr>
           <w:ilvl w:val="0"/>
-          <w:numId w:val="7"/>
+          <w:numId w:val="10"/>
         </w:numPr>
         <w:spacing w:after="0"/>
         <w:jc w:val="both"/>
@@ -5962,9 +6716,8 @@
     </w:p>
     <w:p>
       <w:pPr>
-        <w:pStyle w:val="ListParagraph"/>
-        <w:spacing w:after="0"/>
-        <w:ind w:firstLine="720"/>
+        <w:spacing w:after="0"/>
+        <w:ind w:left="720" w:firstLine="720"/>
         <w:jc w:val="both"/>
         <w:rPr>
           <w:rFonts w:ascii="Times New Roman" w:hAnsi="Times New Roman" w:cs="Times New Roman"/>
@@ -6012,31 +6765,20 @@
     <w:p>
       <w:pPr>
         <w:jc w:val="both"/>
+        <w:rPr>
+          <w:sz w:val="28"/>
+          <w:szCs w:val="28"/>
+        </w:rPr>
+      </w:pPr>
+      <w:r>
         <w:rPr>
           <w:b/>
           <w:sz w:val="48"/>
           <w:szCs w:val="48"/>
           <w:u w:val="single"/>
         </w:rPr>
-      </w:pPr>
-      <w:r>
-        <w:rPr>
-          <w:b/>
-          <w:sz w:val="48"/>
-          <w:szCs w:val="48"/>
-          <w:u w:val="single"/>
-        </w:rPr>
         <w:t>Source Code:</w:t>
       </w:r>
-    </w:p>
-    <w:p>
-      <w:pPr>
-        <w:jc w:val="both"/>
-        <w:rPr>
-          <w:sz w:val="28"/>
-          <w:szCs w:val="28"/>
-        </w:rPr>
-      </w:pPr>
     </w:p>
     <w:p>
       <w:pPr>
@@ -6991,7 +7733,6 @@
           <w:sz w:val="32"/>
           <w:szCs w:val="32"/>
         </w:rPr>
-        <w:lastRenderedPageBreak/>
         <w:t>printf</w:t>
       </w:r>
       <w:proofErr w:type="spellEnd"/>
@@ -7275,6 +8016,7 @@
           <w:sz w:val="32"/>
           <w:szCs w:val="32"/>
         </w:rPr>
+        <w:lastRenderedPageBreak/>
         <w:t>gets(</w:t>
       </w:r>
       <w:proofErr w:type="gramEnd"/>
@@ -8192,7 +8934,6 @@
           <w:sz w:val="32"/>
           <w:szCs w:val="32"/>
         </w:rPr>
-        <w:lastRenderedPageBreak/>
         <w:t>c=c/</w:t>
       </w:r>
       <w:proofErr w:type="spellStart"/>
@@ -8447,6 +9188,7 @@
           <w:sz w:val="32"/>
           <w:szCs w:val="32"/>
         </w:rPr>
+        <w:lastRenderedPageBreak/>
         <w:t>for(</w:t>
       </w:r>
       <w:proofErr w:type="gramEnd"/>
@@ -9460,7 +10202,6 @@
           <w:sz w:val="32"/>
           <w:szCs w:val="32"/>
         </w:rPr>
-        <w:lastRenderedPageBreak/>
         <w:t>y[</w:t>
       </w:r>
       <w:proofErr w:type="gramEnd"/>
@@ -9751,6 +10492,7 @@
           <w:sz w:val="32"/>
           <w:szCs w:val="32"/>
         </w:rPr>
+        <w:lastRenderedPageBreak/>
         <w:t>return</w:t>
       </w:r>
       <w:proofErr w:type="gramEnd"/>
@@ -10500,217 +11242,217 @@
           <w:sz w:val="32"/>
           <w:szCs w:val="32"/>
         </w:rPr>
+        <w:t>break</w:t>
+      </w:r>
+      <w:proofErr w:type="gramEnd"/>
+      <w:r>
+        <w:rPr>
+          <w:rFonts w:ascii="Times New Roman" w:hAnsi="Times New Roman" w:cs="Times New Roman"/>
+          <w:sz w:val="32"/>
+          <w:szCs w:val="32"/>
+        </w:rPr>
+        <w:t>;</w:t>
+      </w:r>
+    </w:p>
+    <w:p>
+      <w:pPr>
+        <w:spacing w:after="0"/>
+        <w:ind w:left="1440" w:firstLine="720"/>
+        <w:jc w:val="both"/>
+        <w:rPr>
+          <w:rFonts w:ascii="Times New Roman" w:hAnsi="Times New Roman" w:cs="Times New Roman"/>
+          <w:sz w:val="32"/>
+          <w:szCs w:val="32"/>
+        </w:rPr>
+      </w:pPr>
+      <w:proofErr w:type="gramStart"/>
+      <w:r>
+        <w:rPr>
+          <w:rFonts w:ascii="Times New Roman" w:hAnsi="Times New Roman" w:cs="Times New Roman"/>
+          <w:sz w:val="32"/>
+          <w:szCs w:val="32"/>
+        </w:rPr>
+        <w:t>case</w:t>
+      </w:r>
+      <w:proofErr w:type="gramEnd"/>
+      <w:r>
+        <w:rPr>
+          <w:rFonts w:ascii="Times New Roman" w:hAnsi="Times New Roman" w:cs="Times New Roman"/>
+          <w:sz w:val="32"/>
+          <w:szCs w:val="32"/>
+        </w:rPr>
+        <w:t xml:space="preserve"> '6': value=6;</w:t>
+      </w:r>
+    </w:p>
+    <w:p>
+      <w:pPr>
+        <w:spacing w:after="0"/>
+        <w:ind w:left="1440" w:firstLine="720"/>
+        <w:jc w:val="both"/>
+        <w:rPr>
+          <w:rFonts w:ascii="Times New Roman" w:hAnsi="Times New Roman" w:cs="Times New Roman"/>
+          <w:sz w:val="32"/>
+          <w:szCs w:val="32"/>
+        </w:rPr>
+      </w:pPr>
+      <w:proofErr w:type="gramStart"/>
+      <w:r>
+        <w:rPr>
+          <w:rFonts w:ascii="Times New Roman" w:hAnsi="Times New Roman" w:cs="Times New Roman"/>
+          <w:sz w:val="32"/>
+          <w:szCs w:val="32"/>
+        </w:rPr>
+        <w:t>break</w:t>
+      </w:r>
+      <w:proofErr w:type="gramEnd"/>
+      <w:r>
+        <w:rPr>
+          <w:rFonts w:ascii="Times New Roman" w:hAnsi="Times New Roman" w:cs="Times New Roman"/>
+          <w:sz w:val="32"/>
+          <w:szCs w:val="32"/>
+        </w:rPr>
+        <w:t>;</w:t>
+      </w:r>
+    </w:p>
+    <w:p>
+      <w:pPr>
+        <w:spacing w:after="0"/>
+        <w:ind w:left="1440" w:firstLine="720"/>
+        <w:jc w:val="both"/>
+        <w:rPr>
+          <w:rFonts w:ascii="Times New Roman" w:hAnsi="Times New Roman" w:cs="Times New Roman"/>
+          <w:sz w:val="32"/>
+          <w:szCs w:val="32"/>
+        </w:rPr>
+      </w:pPr>
+      <w:proofErr w:type="gramStart"/>
+      <w:r>
+        <w:rPr>
+          <w:rFonts w:ascii="Times New Roman" w:hAnsi="Times New Roman" w:cs="Times New Roman"/>
+          <w:sz w:val="32"/>
+          <w:szCs w:val="32"/>
+        </w:rPr>
+        <w:t>case</w:t>
+      </w:r>
+      <w:proofErr w:type="gramEnd"/>
+      <w:r>
+        <w:rPr>
+          <w:rFonts w:ascii="Times New Roman" w:hAnsi="Times New Roman" w:cs="Times New Roman"/>
+          <w:sz w:val="32"/>
+          <w:szCs w:val="32"/>
+        </w:rPr>
+        <w:t xml:space="preserve"> '7': value=7;</w:t>
+      </w:r>
+    </w:p>
+    <w:p>
+      <w:pPr>
+        <w:spacing w:after="0"/>
+        <w:ind w:left="1440" w:firstLine="720"/>
+        <w:jc w:val="both"/>
+        <w:rPr>
+          <w:rFonts w:ascii="Times New Roman" w:hAnsi="Times New Roman" w:cs="Times New Roman"/>
+          <w:sz w:val="32"/>
+          <w:szCs w:val="32"/>
+        </w:rPr>
+      </w:pPr>
+      <w:proofErr w:type="gramStart"/>
+      <w:r>
+        <w:rPr>
+          <w:rFonts w:ascii="Times New Roman" w:hAnsi="Times New Roman" w:cs="Times New Roman"/>
+          <w:sz w:val="32"/>
+          <w:szCs w:val="32"/>
+        </w:rPr>
+        <w:t>break</w:t>
+      </w:r>
+      <w:proofErr w:type="gramEnd"/>
+      <w:r>
+        <w:rPr>
+          <w:rFonts w:ascii="Times New Roman" w:hAnsi="Times New Roman" w:cs="Times New Roman"/>
+          <w:sz w:val="32"/>
+          <w:szCs w:val="32"/>
+        </w:rPr>
+        <w:t>;</w:t>
+      </w:r>
+    </w:p>
+    <w:p>
+      <w:pPr>
+        <w:spacing w:after="0"/>
+        <w:ind w:left="1440" w:firstLine="720"/>
+        <w:jc w:val="both"/>
+        <w:rPr>
+          <w:rFonts w:ascii="Times New Roman" w:hAnsi="Times New Roman" w:cs="Times New Roman"/>
+          <w:sz w:val="32"/>
+          <w:szCs w:val="32"/>
+        </w:rPr>
+      </w:pPr>
+      <w:proofErr w:type="gramStart"/>
+      <w:r>
+        <w:rPr>
+          <w:rFonts w:ascii="Times New Roman" w:hAnsi="Times New Roman" w:cs="Times New Roman"/>
+          <w:sz w:val="32"/>
+          <w:szCs w:val="32"/>
+        </w:rPr>
+        <w:t>case</w:t>
+      </w:r>
+      <w:proofErr w:type="gramEnd"/>
+      <w:r>
+        <w:rPr>
+          <w:rFonts w:ascii="Times New Roman" w:hAnsi="Times New Roman" w:cs="Times New Roman"/>
+          <w:sz w:val="32"/>
+          <w:szCs w:val="32"/>
+        </w:rPr>
+        <w:t xml:space="preserve"> '8': value=8;</w:t>
+      </w:r>
+    </w:p>
+    <w:p>
+      <w:pPr>
+        <w:spacing w:after="0"/>
+        <w:ind w:left="1440" w:firstLine="720"/>
+        <w:jc w:val="both"/>
+        <w:rPr>
+          <w:rFonts w:ascii="Times New Roman" w:hAnsi="Times New Roman" w:cs="Times New Roman"/>
+          <w:sz w:val="32"/>
+          <w:szCs w:val="32"/>
+        </w:rPr>
+      </w:pPr>
+      <w:proofErr w:type="gramStart"/>
+      <w:r>
+        <w:rPr>
+          <w:rFonts w:ascii="Times New Roman" w:hAnsi="Times New Roman" w:cs="Times New Roman"/>
+          <w:sz w:val="32"/>
+          <w:szCs w:val="32"/>
+        </w:rPr>
+        <w:t>break</w:t>
+      </w:r>
+      <w:proofErr w:type="gramEnd"/>
+      <w:r>
+        <w:rPr>
+          <w:rFonts w:ascii="Times New Roman" w:hAnsi="Times New Roman" w:cs="Times New Roman"/>
+          <w:sz w:val="32"/>
+          <w:szCs w:val="32"/>
+        </w:rPr>
+        <w:t>;</w:t>
+      </w:r>
+    </w:p>
+    <w:p>
+      <w:pPr>
+        <w:spacing w:after="0"/>
+        <w:ind w:left="1440" w:firstLine="720"/>
+        <w:jc w:val="both"/>
+        <w:rPr>
+          <w:rFonts w:ascii="Times New Roman" w:hAnsi="Times New Roman" w:cs="Times New Roman"/>
+          <w:sz w:val="32"/>
+          <w:szCs w:val="32"/>
+        </w:rPr>
+      </w:pPr>
+      <w:proofErr w:type="gramStart"/>
+      <w:r>
+        <w:rPr>
+          <w:rFonts w:ascii="Times New Roman" w:hAnsi="Times New Roman" w:cs="Times New Roman"/>
+          <w:sz w:val="32"/>
+          <w:szCs w:val="32"/>
+        </w:rPr>
         <w:lastRenderedPageBreak/>
-        <w:t>break</w:t>
-      </w:r>
-      <w:proofErr w:type="gramEnd"/>
-      <w:r>
-        <w:rPr>
-          <w:rFonts w:ascii="Times New Roman" w:hAnsi="Times New Roman" w:cs="Times New Roman"/>
-          <w:sz w:val="32"/>
-          <w:szCs w:val="32"/>
-        </w:rPr>
-        <w:t>;</w:t>
-      </w:r>
-    </w:p>
-    <w:p>
-      <w:pPr>
-        <w:spacing w:after="0"/>
-        <w:ind w:left="1440" w:firstLine="720"/>
-        <w:jc w:val="both"/>
-        <w:rPr>
-          <w:rFonts w:ascii="Times New Roman" w:hAnsi="Times New Roman" w:cs="Times New Roman"/>
-          <w:sz w:val="32"/>
-          <w:szCs w:val="32"/>
-        </w:rPr>
-      </w:pPr>
-      <w:proofErr w:type="gramStart"/>
-      <w:r>
-        <w:rPr>
-          <w:rFonts w:ascii="Times New Roman" w:hAnsi="Times New Roman" w:cs="Times New Roman"/>
-          <w:sz w:val="32"/>
-          <w:szCs w:val="32"/>
-        </w:rPr>
-        <w:t>case</w:t>
-      </w:r>
-      <w:proofErr w:type="gramEnd"/>
-      <w:r>
-        <w:rPr>
-          <w:rFonts w:ascii="Times New Roman" w:hAnsi="Times New Roman" w:cs="Times New Roman"/>
-          <w:sz w:val="32"/>
-          <w:szCs w:val="32"/>
-        </w:rPr>
-        <w:t xml:space="preserve"> '6': value=6;</w:t>
-      </w:r>
-    </w:p>
-    <w:p>
-      <w:pPr>
-        <w:spacing w:after="0"/>
-        <w:ind w:left="1440" w:firstLine="720"/>
-        <w:jc w:val="both"/>
-        <w:rPr>
-          <w:rFonts w:ascii="Times New Roman" w:hAnsi="Times New Roman" w:cs="Times New Roman"/>
-          <w:sz w:val="32"/>
-          <w:szCs w:val="32"/>
-        </w:rPr>
-      </w:pPr>
-      <w:proofErr w:type="gramStart"/>
-      <w:r>
-        <w:rPr>
-          <w:rFonts w:ascii="Times New Roman" w:hAnsi="Times New Roman" w:cs="Times New Roman"/>
-          <w:sz w:val="32"/>
-          <w:szCs w:val="32"/>
-        </w:rPr>
-        <w:t>break</w:t>
-      </w:r>
-      <w:proofErr w:type="gramEnd"/>
-      <w:r>
-        <w:rPr>
-          <w:rFonts w:ascii="Times New Roman" w:hAnsi="Times New Roman" w:cs="Times New Roman"/>
-          <w:sz w:val="32"/>
-          <w:szCs w:val="32"/>
-        </w:rPr>
-        <w:t>;</w:t>
-      </w:r>
-    </w:p>
-    <w:p>
-      <w:pPr>
-        <w:spacing w:after="0"/>
-        <w:ind w:left="1440" w:firstLine="720"/>
-        <w:jc w:val="both"/>
-        <w:rPr>
-          <w:rFonts w:ascii="Times New Roman" w:hAnsi="Times New Roman" w:cs="Times New Roman"/>
-          <w:sz w:val="32"/>
-          <w:szCs w:val="32"/>
-        </w:rPr>
-      </w:pPr>
-      <w:proofErr w:type="gramStart"/>
-      <w:r>
-        <w:rPr>
-          <w:rFonts w:ascii="Times New Roman" w:hAnsi="Times New Roman" w:cs="Times New Roman"/>
-          <w:sz w:val="32"/>
-          <w:szCs w:val="32"/>
-        </w:rPr>
-        <w:t>case</w:t>
-      </w:r>
-      <w:proofErr w:type="gramEnd"/>
-      <w:r>
-        <w:rPr>
-          <w:rFonts w:ascii="Times New Roman" w:hAnsi="Times New Roman" w:cs="Times New Roman"/>
-          <w:sz w:val="32"/>
-          <w:szCs w:val="32"/>
-        </w:rPr>
-        <w:t xml:space="preserve"> '7': value=7;</w:t>
-      </w:r>
-    </w:p>
-    <w:p>
-      <w:pPr>
-        <w:spacing w:after="0"/>
-        <w:ind w:left="1440" w:firstLine="720"/>
-        <w:jc w:val="both"/>
-        <w:rPr>
-          <w:rFonts w:ascii="Times New Roman" w:hAnsi="Times New Roman" w:cs="Times New Roman"/>
-          <w:sz w:val="32"/>
-          <w:szCs w:val="32"/>
-        </w:rPr>
-      </w:pPr>
-      <w:proofErr w:type="gramStart"/>
-      <w:r>
-        <w:rPr>
-          <w:rFonts w:ascii="Times New Roman" w:hAnsi="Times New Roman" w:cs="Times New Roman"/>
-          <w:sz w:val="32"/>
-          <w:szCs w:val="32"/>
-        </w:rPr>
-        <w:t>break</w:t>
-      </w:r>
-      <w:proofErr w:type="gramEnd"/>
-      <w:r>
-        <w:rPr>
-          <w:rFonts w:ascii="Times New Roman" w:hAnsi="Times New Roman" w:cs="Times New Roman"/>
-          <w:sz w:val="32"/>
-          <w:szCs w:val="32"/>
-        </w:rPr>
-        <w:t>;</w:t>
-      </w:r>
-    </w:p>
-    <w:p>
-      <w:pPr>
-        <w:spacing w:after="0"/>
-        <w:ind w:left="1440" w:firstLine="720"/>
-        <w:jc w:val="both"/>
-        <w:rPr>
-          <w:rFonts w:ascii="Times New Roman" w:hAnsi="Times New Roman" w:cs="Times New Roman"/>
-          <w:sz w:val="32"/>
-          <w:szCs w:val="32"/>
-        </w:rPr>
-      </w:pPr>
-      <w:proofErr w:type="gramStart"/>
-      <w:r>
-        <w:rPr>
-          <w:rFonts w:ascii="Times New Roman" w:hAnsi="Times New Roman" w:cs="Times New Roman"/>
-          <w:sz w:val="32"/>
-          <w:szCs w:val="32"/>
-        </w:rPr>
-        <w:t>case</w:t>
-      </w:r>
-      <w:proofErr w:type="gramEnd"/>
-      <w:r>
-        <w:rPr>
-          <w:rFonts w:ascii="Times New Roman" w:hAnsi="Times New Roman" w:cs="Times New Roman"/>
-          <w:sz w:val="32"/>
-          <w:szCs w:val="32"/>
-        </w:rPr>
-        <w:t xml:space="preserve"> '8': value=8;</w:t>
-      </w:r>
-    </w:p>
-    <w:p>
-      <w:pPr>
-        <w:spacing w:after="0"/>
-        <w:ind w:left="1440" w:firstLine="720"/>
-        <w:jc w:val="both"/>
-        <w:rPr>
-          <w:rFonts w:ascii="Times New Roman" w:hAnsi="Times New Roman" w:cs="Times New Roman"/>
-          <w:sz w:val="32"/>
-          <w:szCs w:val="32"/>
-        </w:rPr>
-      </w:pPr>
-      <w:proofErr w:type="gramStart"/>
-      <w:r>
-        <w:rPr>
-          <w:rFonts w:ascii="Times New Roman" w:hAnsi="Times New Roman" w:cs="Times New Roman"/>
-          <w:sz w:val="32"/>
-          <w:szCs w:val="32"/>
-        </w:rPr>
-        <w:t>break</w:t>
-      </w:r>
-      <w:proofErr w:type="gramEnd"/>
-      <w:r>
-        <w:rPr>
-          <w:rFonts w:ascii="Times New Roman" w:hAnsi="Times New Roman" w:cs="Times New Roman"/>
-          <w:sz w:val="32"/>
-          <w:szCs w:val="32"/>
-        </w:rPr>
-        <w:t>;</w:t>
-      </w:r>
-    </w:p>
-    <w:p>
-      <w:pPr>
-        <w:spacing w:after="0"/>
-        <w:ind w:left="1440" w:firstLine="720"/>
-        <w:jc w:val="both"/>
-        <w:rPr>
-          <w:rFonts w:ascii="Times New Roman" w:hAnsi="Times New Roman" w:cs="Times New Roman"/>
-          <w:sz w:val="32"/>
-          <w:szCs w:val="32"/>
-        </w:rPr>
-      </w:pPr>
-      <w:proofErr w:type="gramStart"/>
-      <w:r>
-        <w:rPr>
-          <w:rFonts w:ascii="Times New Roman" w:hAnsi="Times New Roman" w:cs="Times New Roman"/>
-          <w:sz w:val="32"/>
-          <w:szCs w:val="32"/>
-        </w:rPr>
         <w:t>case</w:t>
       </w:r>
       <w:proofErr w:type="gramEnd"/>
@@ -11419,105 +12161,138 @@
           <w:sz w:val="32"/>
           <w:szCs w:val="32"/>
         </w:rPr>
+        <w:t>length--</w:t>
+      </w:r>
+      <w:proofErr w:type="gramEnd"/>
+      <w:r>
+        <w:rPr>
+          <w:rFonts w:ascii="Times New Roman" w:hAnsi="Times New Roman" w:cs="Times New Roman"/>
+          <w:sz w:val="32"/>
+          <w:szCs w:val="32"/>
+        </w:rPr>
+        <w:t>;</w:t>
+      </w:r>
+    </w:p>
+    <w:p>
+      <w:pPr>
+        <w:spacing w:after="0"/>
+        <w:ind w:firstLine="720"/>
+        <w:jc w:val="both"/>
+        <w:rPr>
+          <w:rFonts w:ascii="Times New Roman" w:hAnsi="Times New Roman" w:cs="Times New Roman"/>
+          <w:sz w:val="32"/>
+          <w:szCs w:val="32"/>
+        </w:rPr>
+      </w:pPr>
+      <w:r>
+        <w:rPr>
+          <w:rFonts w:ascii="Times New Roman" w:hAnsi="Times New Roman" w:cs="Times New Roman"/>
+          <w:sz w:val="32"/>
+          <w:szCs w:val="32"/>
+        </w:rPr>
+        <w:t>}</w:t>
+      </w:r>
+    </w:p>
+    <w:p>
+      <w:pPr>
+        <w:spacing w:after="0"/>
+        <w:ind w:left="720"/>
+        <w:jc w:val="both"/>
+        <w:rPr>
+          <w:rFonts w:ascii="Times New Roman" w:hAnsi="Times New Roman" w:cs="Times New Roman"/>
+          <w:sz w:val="32"/>
+          <w:szCs w:val="32"/>
+        </w:rPr>
+      </w:pPr>
+      <w:proofErr w:type="gramStart"/>
+      <w:r>
+        <w:rPr>
+          <w:rFonts w:ascii="Times New Roman" w:hAnsi="Times New Roman" w:cs="Times New Roman"/>
+          <w:sz w:val="32"/>
+          <w:szCs w:val="32"/>
+        </w:rPr>
+        <w:t>return</w:t>
+      </w:r>
+      <w:proofErr w:type="gramEnd"/>
+      <w:r>
+        <w:rPr>
+          <w:rFonts w:ascii="Times New Roman" w:hAnsi="Times New Roman" w:cs="Times New Roman"/>
+          <w:sz w:val="32"/>
+          <w:szCs w:val="32"/>
+        </w:rPr>
+        <w:t xml:space="preserve"> decimal;</w:t>
+      </w:r>
+    </w:p>
+    <w:p>
+      <w:pPr>
+        <w:spacing w:after="0"/>
+        <w:jc w:val="both"/>
+        <w:rPr>
+          <w:rFonts w:ascii="Times New Roman" w:hAnsi="Times New Roman" w:cs="Times New Roman"/>
+          <w:sz w:val="32"/>
+          <w:szCs w:val="32"/>
+        </w:rPr>
+      </w:pPr>
+      <w:r>
+        <w:rPr>
+          <w:rFonts w:ascii="Times New Roman" w:hAnsi="Times New Roman" w:cs="Times New Roman"/>
+          <w:sz w:val="32"/>
+          <w:szCs w:val="32"/>
+        </w:rPr>
+        <w:t>}</w:t>
+      </w:r>
+    </w:p>
+    <w:p>
+      <w:pPr>
+        <w:spacing w:after="0"/>
+        <w:jc w:val="both"/>
+        <w:rPr>
+          <w:rFonts w:ascii="Times New Roman" w:hAnsi="Times New Roman" w:cs="Times New Roman"/>
+          <w:sz w:val="32"/>
+          <w:szCs w:val="32"/>
+        </w:rPr>
+      </w:pPr>
+    </w:p>
+    <w:p>
+      <w:pPr>
+        <w:spacing w:after="0"/>
+        <w:jc w:val="both"/>
+        <w:rPr>
+          <w:rFonts w:ascii="Times New Roman" w:hAnsi="Times New Roman" w:cs="Times New Roman"/>
+          <w:sz w:val="32"/>
+          <w:szCs w:val="32"/>
+        </w:rPr>
+      </w:pPr>
+    </w:p>
+    <w:p>
+      <w:pPr>
+        <w:spacing w:after="0"/>
+        <w:jc w:val="both"/>
+        <w:rPr>
+          <w:rFonts w:ascii="Times New Roman" w:hAnsi="Times New Roman" w:cs="Times New Roman"/>
+          <w:sz w:val="32"/>
+          <w:szCs w:val="32"/>
+        </w:rPr>
+      </w:pPr>
+    </w:p>
+    <w:p>
+      <w:pPr>
+        <w:spacing w:after="0"/>
+        <w:jc w:val="both"/>
+        <w:rPr>
+          <w:rFonts w:ascii="Times New Roman" w:hAnsi="Times New Roman" w:cs="Times New Roman"/>
+          <w:sz w:val="32"/>
+          <w:szCs w:val="32"/>
+        </w:rPr>
+      </w:pPr>
+      <w:proofErr w:type="gramStart"/>
+      <w:r>
+        <w:rPr>
+          <w:rFonts w:ascii="Times New Roman" w:hAnsi="Times New Roman" w:cs="Times New Roman"/>
+          <w:sz w:val="32"/>
+          <w:szCs w:val="32"/>
+        </w:rPr>
         <w:lastRenderedPageBreak/>
-        <w:t>length--</w:t>
-      </w:r>
-      <w:proofErr w:type="gramEnd"/>
-      <w:r>
-        <w:rPr>
-          <w:rFonts w:ascii="Times New Roman" w:hAnsi="Times New Roman" w:cs="Times New Roman"/>
-          <w:sz w:val="32"/>
-          <w:szCs w:val="32"/>
-        </w:rPr>
-        <w:t>;</w:t>
-      </w:r>
-    </w:p>
-    <w:p>
-      <w:pPr>
-        <w:spacing w:after="0"/>
-        <w:ind w:firstLine="720"/>
-        <w:jc w:val="both"/>
-        <w:rPr>
-          <w:rFonts w:ascii="Times New Roman" w:hAnsi="Times New Roman" w:cs="Times New Roman"/>
-          <w:sz w:val="32"/>
-          <w:szCs w:val="32"/>
-        </w:rPr>
-      </w:pPr>
-      <w:r>
-        <w:rPr>
-          <w:rFonts w:ascii="Times New Roman" w:hAnsi="Times New Roman" w:cs="Times New Roman"/>
-          <w:sz w:val="32"/>
-          <w:szCs w:val="32"/>
-        </w:rPr>
-        <w:t>}</w:t>
-      </w:r>
-    </w:p>
-    <w:p>
-      <w:pPr>
-        <w:spacing w:after="0"/>
-        <w:ind w:left="720"/>
-        <w:jc w:val="both"/>
-        <w:rPr>
-          <w:rFonts w:ascii="Times New Roman" w:hAnsi="Times New Roman" w:cs="Times New Roman"/>
-          <w:sz w:val="32"/>
-          <w:szCs w:val="32"/>
-        </w:rPr>
-      </w:pPr>
-      <w:proofErr w:type="gramStart"/>
-      <w:r>
-        <w:rPr>
-          <w:rFonts w:ascii="Times New Roman" w:hAnsi="Times New Roman" w:cs="Times New Roman"/>
-          <w:sz w:val="32"/>
-          <w:szCs w:val="32"/>
-        </w:rPr>
-        <w:t>return</w:t>
-      </w:r>
-      <w:proofErr w:type="gramEnd"/>
-      <w:r>
-        <w:rPr>
-          <w:rFonts w:ascii="Times New Roman" w:hAnsi="Times New Roman" w:cs="Times New Roman"/>
-          <w:sz w:val="32"/>
-          <w:szCs w:val="32"/>
-        </w:rPr>
-        <w:t xml:space="preserve"> decimal;</w:t>
-      </w:r>
-    </w:p>
-    <w:p>
-      <w:pPr>
-        <w:spacing w:after="0"/>
-        <w:jc w:val="both"/>
-        <w:rPr>
-          <w:rFonts w:ascii="Times New Roman" w:hAnsi="Times New Roman" w:cs="Times New Roman"/>
-          <w:sz w:val="32"/>
-          <w:szCs w:val="32"/>
-        </w:rPr>
-      </w:pPr>
-      <w:r>
-        <w:rPr>
-          <w:rFonts w:ascii="Times New Roman" w:hAnsi="Times New Roman" w:cs="Times New Roman"/>
-          <w:sz w:val="32"/>
-          <w:szCs w:val="32"/>
-        </w:rPr>
-        <w:t>}</w:t>
-      </w:r>
-    </w:p>
-    <w:p>
-      <w:pPr>
-        <w:spacing w:after="0"/>
-        <w:jc w:val="both"/>
-        <w:rPr>
-          <w:rFonts w:ascii="Times New Roman" w:hAnsi="Times New Roman" w:cs="Times New Roman"/>
-          <w:sz w:val="32"/>
-          <w:szCs w:val="32"/>
-        </w:rPr>
-      </w:pPr>
-      <w:proofErr w:type="gramStart"/>
-      <w:r>
-        <w:rPr>
-          <w:rFonts w:ascii="Times New Roman" w:hAnsi="Times New Roman" w:cs="Times New Roman"/>
-          <w:sz w:val="32"/>
-          <w:szCs w:val="32"/>
-        </w:rPr>
         <w:t>void</w:t>
       </w:r>
       <w:proofErr w:type="gramEnd"/>
@@ -12099,6 +12874,48 @@
           <w:szCs w:val="32"/>
         </w:rPr>
       </w:pPr>
+    </w:p>
+    <w:p>
+      <w:pPr>
+        <w:spacing w:after="0" w:line="240" w:lineRule="auto"/>
+        <w:jc w:val="both"/>
+        <w:rPr>
+          <w:sz w:val="32"/>
+          <w:szCs w:val="32"/>
+        </w:rPr>
+      </w:pPr>
+    </w:p>
+    <w:p>
+      <w:pPr>
+        <w:spacing w:after="0" w:line="240" w:lineRule="auto"/>
+        <w:jc w:val="both"/>
+        <w:rPr>
+          <w:sz w:val="32"/>
+          <w:szCs w:val="32"/>
+        </w:rPr>
+      </w:pPr>
+    </w:p>
+    <w:p>
+      <w:pPr>
+        <w:spacing w:after="0" w:line="240" w:lineRule="auto"/>
+        <w:jc w:val="both"/>
+        <w:rPr>
+          <w:sz w:val="32"/>
+          <w:szCs w:val="32"/>
+        </w:rPr>
+      </w:pPr>
+    </w:p>
+    <w:p>
+      <w:pPr>
+        <w:spacing w:after="0" w:line="240" w:lineRule="auto"/>
+        <w:jc w:val="both"/>
+        <w:rPr>
+          <w:sz w:val="32"/>
+          <w:szCs w:val="32"/>
+        </w:rPr>
+      </w:pPr>
+      <w:bookmarkStart w:id="0" w:name="_GoBack"/>
+      <w:bookmarkEnd w:id="0"/>
       <w:r>
         <w:rPr>
           <w:sz w:val="32"/>
@@ -12329,76 +13146,16 @@
 
 <file path=word/footer1.xml><?xml version="1.0" encoding="utf-8"?>
 <w:ftr xmlns:wpc="http://schemas.microsoft.com/office/word/2010/wordprocessingCanvas" xmlns:mc="http://schemas.openxmlformats.org/markup-compatibility/2006" xmlns:o="urn:schemas-microsoft-com:office:office" xmlns:r="http://schemas.openxmlformats.org/officeDocument/2006/relationships" xmlns:m="http://schemas.openxmlformats.org/officeDocument/2006/math" xmlns:v="urn:schemas-microsoft-com:vml" xmlns:wp14="http://schemas.microsoft.com/office/word/2010/wordprocessingDrawing" xmlns:wp="http://schemas.openxmlformats.org/drawingml/2006/wordprocessingDrawing" xmlns:w10="urn:schemas-microsoft-com:office:word" xmlns:w="http://schemas.openxmlformats.org/wordprocessingml/2006/main" xmlns:w14="http://schemas.microsoft.com/office/word/2010/wordml" xmlns:wpg="http://schemas.microsoft.com/office/word/2010/wordprocessingGroup" xmlns:wpi="http://schemas.microsoft.com/office/word/2010/wordprocessingInk" xmlns:wne="http://schemas.microsoft.com/office/word/2006/wordml" xmlns:wps="http://schemas.microsoft.com/office/word/2010/wordprocessingShape" mc:Ignorable="w14 wp14">
-  <w:sdt>
-    <w:sdtPr>
-      <w:id w:val="730813042"/>
-      <w:docPartObj>
-        <w:docPartGallery w:val="Page Numbers (Bottom of Page)"/>
-        <w:docPartUnique/>
-      </w:docPartObj>
-    </w:sdtPr>
-    <w:sdtEndPr>
+  <w:p>
+    <w:pPr>
+      <w:pStyle w:val="Footer"/>
+      <w:jc w:val="center"/>
       <w:rPr>
-        <w:noProof/>
         <w:sz w:val="24"/>
         <w:szCs w:val="24"/>
       </w:rPr>
-    </w:sdtEndPr>
-    <w:sdtContent>
-      <w:p>
-        <w:pPr>
-          <w:pStyle w:val="Footer"/>
-          <w:jc w:val="center"/>
-          <w:rPr>
-            <w:sz w:val="24"/>
-            <w:szCs w:val="24"/>
-          </w:rPr>
-        </w:pPr>
-        <w:r>
-          <w:rPr>
-            <w:b/>
-            <w:sz w:val="24"/>
-            <w:szCs w:val="24"/>
-          </w:rPr>
-          <w:fldChar w:fldCharType="begin"/>
-        </w:r>
-        <w:r>
-          <w:rPr>
-            <w:b/>
-            <w:sz w:val="24"/>
-            <w:szCs w:val="24"/>
-          </w:rPr>
-          <w:instrText xml:space="preserve"> PAGE   \* MERGEFORMAT </w:instrText>
-        </w:r>
-        <w:r>
-          <w:rPr>
-            <w:b/>
-            <w:sz w:val="24"/>
-            <w:szCs w:val="24"/>
-          </w:rPr>
-          <w:fldChar w:fldCharType="separate"/>
-        </w:r>
-        <w:r>
-          <w:rPr>
-            <w:b/>
-            <w:noProof/>
-            <w:sz w:val="24"/>
-            <w:szCs w:val="24"/>
-          </w:rPr>
-          <w:t>8</w:t>
-        </w:r>
-        <w:r>
-          <w:rPr>
-            <w:b/>
-            <w:noProof/>
-            <w:sz w:val="24"/>
-            <w:szCs w:val="24"/>
-          </w:rPr>
-          <w:fldChar w:fldCharType="end"/>
-        </w:r>
-      </w:p>
-    </w:sdtContent>
-  </w:sdt>
+    </w:pPr>
+  </w:p>
   <w:p>
     <w:pPr>
       <w:pStyle w:val="Footer"/>
@@ -13074,16 +13831,16 @@
     </w:lvl>
   </w:abstractNum>
   <w:abstractNum w:abstractNumId="7">
-    <w:nsid w:val="58BF6C15"/>
+    <w:nsid w:val="4B5F3D78"/>
     <w:multiLevelType w:val="hybridMultilevel"/>
-    <w:tmpl w:val="3B58E974"/>
-    <w:lvl w:ilvl="0" w:tplc="0409000F">
+    <w:tmpl w:val="BF78D840"/>
+    <w:lvl w:ilvl="0" w:tplc="81BEBB8E">
       <w:start w:val="1"/>
       <w:numFmt w:val="decimal"/>
-      <w:lvlText w:val="%1."/>
+      <w:lvlText w:val="Step %1: "/>
       <w:lvlJc w:val="left"/>
       <w:pPr>
-        <w:ind w:left="630" w:hanging="360"/>
+        <w:ind w:left="720" w:hanging="360"/>
       </w:pPr>
       <w:rPr>
         <w:rFonts w:hint="default"/>
@@ -13095,6 +13852,184 @@
       <w:lvlText w:val="%2."/>
       <w:lvlJc w:val="left"/>
       <w:pPr>
+        <w:ind w:left="1440" w:hanging="360"/>
+      </w:pPr>
+    </w:lvl>
+    <w:lvl w:ilvl="2" w:tplc="0409001B">
+      <w:start w:val="1"/>
+      <w:numFmt w:val="lowerRoman"/>
+      <w:lvlText w:val="%3."/>
+      <w:lvlJc w:val="right"/>
+      <w:pPr>
+        <w:ind w:left="2160" w:hanging="180"/>
+      </w:pPr>
+    </w:lvl>
+    <w:lvl w:ilvl="3" w:tplc="0409000F" w:tentative="1">
+      <w:start w:val="1"/>
+      <w:numFmt w:val="decimal"/>
+      <w:lvlText w:val="%4."/>
+      <w:lvlJc w:val="left"/>
+      <w:pPr>
+        <w:ind w:left="2880" w:hanging="360"/>
+      </w:pPr>
+    </w:lvl>
+    <w:lvl w:ilvl="4" w:tplc="04090019" w:tentative="1">
+      <w:start w:val="1"/>
+      <w:numFmt w:val="lowerLetter"/>
+      <w:lvlText w:val="%5."/>
+      <w:lvlJc w:val="left"/>
+      <w:pPr>
+        <w:ind w:left="3600" w:hanging="360"/>
+      </w:pPr>
+    </w:lvl>
+    <w:lvl w:ilvl="5" w:tplc="0409001B" w:tentative="1">
+      <w:start w:val="1"/>
+      <w:numFmt w:val="lowerRoman"/>
+      <w:lvlText w:val="%6."/>
+      <w:lvlJc w:val="right"/>
+      <w:pPr>
+        <w:ind w:left="4320" w:hanging="180"/>
+      </w:pPr>
+    </w:lvl>
+    <w:lvl w:ilvl="6" w:tplc="0409000F" w:tentative="1">
+      <w:start w:val="1"/>
+      <w:numFmt w:val="decimal"/>
+      <w:lvlText w:val="%7."/>
+      <w:lvlJc w:val="left"/>
+      <w:pPr>
+        <w:ind w:left="5040" w:hanging="360"/>
+      </w:pPr>
+    </w:lvl>
+    <w:lvl w:ilvl="7" w:tplc="04090019" w:tentative="1">
+      <w:start w:val="1"/>
+      <w:numFmt w:val="lowerLetter"/>
+      <w:lvlText w:val="%8."/>
+      <w:lvlJc w:val="left"/>
+      <w:pPr>
+        <w:ind w:left="5760" w:hanging="360"/>
+      </w:pPr>
+    </w:lvl>
+    <w:lvl w:ilvl="8" w:tplc="0409001B" w:tentative="1">
+      <w:start w:val="1"/>
+      <w:numFmt w:val="lowerRoman"/>
+      <w:lvlText w:val="%9."/>
+      <w:lvlJc w:val="right"/>
+      <w:pPr>
+        <w:ind w:left="6480" w:hanging="180"/>
+      </w:pPr>
+    </w:lvl>
+  </w:abstractNum>
+  <w:abstractNum w:abstractNumId="8">
+    <w:nsid w:val="4BAD7F05"/>
+    <w:multiLevelType w:val="hybridMultilevel"/>
+    <w:tmpl w:val="89E46C24"/>
+    <w:lvl w:ilvl="0" w:tplc="81BEBB8E">
+      <w:start w:val="1"/>
+      <w:numFmt w:val="decimal"/>
+      <w:lvlText w:val="Step %1: "/>
+      <w:lvlJc w:val="left"/>
+      <w:pPr>
+        <w:ind w:left="720" w:hanging="360"/>
+      </w:pPr>
+      <w:rPr>
+        <w:rFonts w:hint="default"/>
+      </w:rPr>
+    </w:lvl>
+    <w:lvl w:ilvl="1" w:tplc="04090019" w:tentative="1">
+      <w:start w:val="1"/>
+      <w:numFmt w:val="lowerLetter"/>
+      <w:lvlText w:val="%2."/>
+      <w:lvlJc w:val="left"/>
+      <w:pPr>
+        <w:ind w:left="1440" w:hanging="360"/>
+      </w:pPr>
+    </w:lvl>
+    <w:lvl w:ilvl="2" w:tplc="0409001B">
+      <w:start w:val="1"/>
+      <w:numFmt w:val="lowerRoman"/>
+      <w:lvlText w:val="%3."/>
+      <w:lvlJc w:val="right"/>
+      <w:pPr>
+        <w:ind w:left="2160" w:hanging="180"/>
+      </w:pPr>
+    </w:lvl>
+    <w:lvl w:ilvl="3" w:tplc="0409000F" w:tentative="1">
+      <w:start w:val="1"/>
+      <w:numFmt w:val="decimal"/>
+      <w:lvlText w:val="%4."/>
+      <w:lvlJc w:val="left"/>
+      <w:pPr>
+        <w:ind w:left="2880" w:hanging="360"/>
+      </w:pPr>
+    </w:lvl>
+    <w:lvl w:ilvl="4" w:tplc="04090019" w:tentative="1">
+      <w:start w:val="1"/>
+      <w:numFmt w:val="lowerLetter"/>
+      <w:lvlText w:val="%5."/>
+      <w:lvlJc w:val="left"/>
+      <w:pPr>
+        <w:ind w:left="3600" w:hanging="360"/>
+      </w:pPr>
+    </w:lvl>
+    <w:lvl w:ilvl="5" w:tplc="0409001B" w:tentative="1">
+      <w:start w:val="1"/>
+      <w:numFmt w:val="lowerRoman"/>
+      <w:lvlText w:val="%6."/>
+      <w:lvlJc w:val="right"/>
+      <w:pPr>
+        <w:ind w:left="4320" w:hanging="180"/>
+      </w:pPr>
+    </w:lvl>
+    <w:lvl w:ilvl="6" w:tplc="0409000F" w:tentative="1">
+      <w:start w:val="1"/>
+      <w:numFmt w:val="decimal"/>
+      <w:lvlText w:val="%7."/>
+      <w:lvlJc w:val="left"/>
+      <w:pPr>
+        <w:ind w:left="5040" w:hanging="360"/>
+      </w:pPr>
+    </w:lvl>
+    <w:lvl w:ilvl="7" w:tplc="04090019" w:tentative="1">
+      <w:start w:val="1"/>
+      <w:numFmt w:val="lowerLetter"/>
+      <w:lvlText w:val="%8."/>
+      <w:lvlJc w:val="left"/>
+      <w:pPr>
+        <w:ind w:left="5760" w:hanging="360"/>
+      </w:pPr>
+    </w:lvl>
+    <w:lvl w:ilvl="8" w:tplc="0409001B" w:tentative="1">
+      <w:start w:val="1"/>
+      <w:numFmt w:val="lowerRoman"/>
+      <w:lvlText w:val="%9."/>
+      <w:lvlJc w:val="right"/>
+      <w:pPr>
+        <w:ind w:left="6480" w:hanging="180"/>
+      </w:pPr>
+    </w:lvl>
+  </w:abstractNum>
+  <w:abstractNum w:abstractNumId="9">
+    <w:nsid w:val="58BF6C15"/>
+    <w:multiLevelType w:val="hybridMultilevel"/>
+    <w:tmpl w:val="3B58E974"/>
+    <w:lvl w:ilvl="0" w:tplc="0409000F">
+      <w:start w:val="1"/>
+      <w:numFmt w:val="decimal"/>
+      <w:lvlText w:val="%1."/>
+      <w:lvlJc w:val="left"/>
+      <w:pPr>
+        <w:ind w:left="630" w:hanging="360"/>
+      </w:pPr>
+      <w:rPr>
+        <w:rFonts w:hint="default"/>
+      </w:rPr>
+    </w:lvl>
+    <w:lvl w:ilvl="1" w:tplc="04090019" w:tentative="1">
+      <w:start w:val="1"/>
+      <w:numFmt w:val="lowerLetter"/>
+      <w:lvlText w:val="%2."/>
+      <w:lvlJc w:val="left"/>
+      <w:pPr>
         <w:ind w:left="1350" w:hanging="360"/>
       </w:pPr>
     </w:lvl>
@@ -13162,8 +14097,97 @@
       </w:pPr>
     </w:lvl>
   </w:abstractNum>
+  <w:abstractNum w:abstractNumId="10">
+    <w:nsid w:val="59210D8F"/>
+    <w:multiLevelType w:val="hybridMultilevel"/>
+    <w:tmpl w:val="BB263B48"/>
+    <w:lvl w:ilvl="0" w:tplc="81BEBB8E">
+      <w:start w:val="1"/>
+      <w:numFmt w:val="decimal"/>
+      <w:lvlText w:val="Step %1: "/>
+      <w:lvlJc w:val="left"/>
+      <w:pPr>
+        <w:ind w:left="720" w:hanging="360"/>
+      </w:pPr>
+      <w:rPr>
+        <w:rFonts w:hint="default"/>
+      </w:rPr>
+    </w:lvl>
+    <w:lvl w:ilvl="1" w:tplc="04090019" w:tentative="1">
+      <w:start w:val="1"/>
+      <w:numFmt w:val="lowerLetter"/>
+      <w:lvlText w:val="%2."/>
+      <w:lvlJc w:val="left"/>
+      <w:pPr>
+        <w:ind w:left="1440" w:hanging="360"/>
+      </w:pPr>
+    </w:lvl>
+    <w:lvl w:ilvl="2" w:tplc="0409001B">
+      <w:start w:val="1"/>
+      <w:numFmt w:val="lowerRoman"/>
+      <w:lvlText w:val="%3."/>
+      <w:lvlJc w:val="right"/>
+      <w:pPr>
+        <w:ind w:left="2160" w:hanging="180"/>
+      </w:pPr>
+    </w:lvl>
+    <w:lvl w:ilvl="3" w:tplc="0409000F" w:tentative="1">
+      <w:start w:val="1"/>
+      <w:numFmt w:val="decimal"/>
+      <w:lvlText w:val="%4."/>
+      <w:lvlJc w:val="left"/>
+      <w:pPr>
+        <w:ind w:left="2880" w:hanging="360"/>
+      </w:pPr>
+    </w:lvl>
+    <w:lvl w:ilvl="4" w:tplc="04090019" w:tentative="1">
+      <w:start w:val="1"/>
+      <w:numFmt w:val="lowerLetter"/>
+      <w:lvlText w:val="%5."/>
+      <w:lvlJc w:val="left"/>
+      <w:pPr>
+        <w:ind w:left="3600" w:hanging="360"/>
+      </w:pPr>
+    </w:lvl>
+    <w:lvl w:ilvl="5" w:tplc="0409001B" w:tentative="1">
+      <w:start w:val="1"/>
+      <w:numFmt w:val="lowerRoman"/>
+      <w:lvlText w:val="%6."/>
+      <w:lvlJc w:val="right"/>
+      <w:pPr>
+        <w:ind w:left="4320" w:hanging="180"/>
+      </w:pPr>
+    </w:lvl>
+    <w:lvl w:ilvl="6" w:tplc="0409000F" w:tentative="1">
+      <w:start w:val="1"/>
+      <w:numFmt w:val="decimal"/>
+      <w:lvlText w:val="%7."/>
+      <w:lvlJc w:val="left"/>
+      <w:pPr>
+        <w:ind w:left="5040" w:hanging="360"/>
+      </w:pPr>
+    </w:lvl>
+    <w:lvl w:ilvl="7" w:tplc="04090019" w:tentative="1">
+      <w:start w:val="1"/>
+      <w:numFmt w:val="lowerLetter"/>
+      <w:lvlText w:val="%8."/>
+      <w:lvlJc w:val="left"/>
+      <w:pPr>
+        <w:ind w:left="5760" w:hanging="360"/>
+      </w:pPr>
+    </w:lvl>
+    <w:lvl w:ilvl="8" w:tplc="0409001B" w:tentative="1">
+      <w:start w:val="1"/>
+      <w:numFmt w:val="lowerRoman"/>
+      <w:lvlText w:val="%9."/>
+      <w:lvlJc w:val="right"/>
+      <w:pPr>
+        <w:ind w:left="6480" w:hanging="180"/>
+      </w:pPr>
+    </w:lvl>
+  </w:abstractNum>
   <w:num w:numId="1">
-    <w:abstractNumId w:val="7"/>
+    <w:abstractNumId w:val="9"/>
   </w:num>
   <w:num w:numId="2">
     <w:abstractNumId w:val="6"/>
@@ -13185,6 +14209,15 @@
   </w:num>
   <w:num w:numId="8">
     <w:abstractNumId w:val="2"/>
+  </w:num>
+  <w:num w:numId="9">
+    <w:abstractNumId w:val="8"/>
+  </w:num>
+  <w:num w:numId="10">
+    <w:abstractNumId w:val="7"/>
+  </w:num>
+  <w:num w:numId="11">
+    <w:abstractNumId w:val="10"/>
   </w:num>
 </w:numbering>
 </file>
@@ -14081,7 +15114,7 @@
 </file>
 
 <file path=customXml/itemProps1.xml><?xml version="1.0" encoding="utf-8"?>
-<ds:datastoreItem xmlns:ds="http://schemas.openxmlformats.org/officeDocument/2006/customXml" ds:itemID="{A54D0654-E6F8-4AEA-957F-E1E8A0A15B2F}">
+<ds:datastoreItem xmlns:ds="http://schemas.openxmlformats.org/officeDocument/2006/customXml" ds:itemID="{B23340BA-3FE9-4691-9DAE-8EABE42FD298}">
   <ds:schemaRefs>
     <ds:schemaRef ds:uri="http://schemas.openxmlformats.org/officeDocument/2006/bibliography"/>
   </ds:schemaRefs>

</xml_diff>